<commit_message>
change in research paper
</commit_message>
<xml_diff>
--- a/research_paper.docx
+++ b/research_paper.docx
@@ -1,7 +1,950 @@
 
 <file path=word/document.xml><?xml version="1.0" encoding="utf-8"?>
-<w:document xmlns:cx="http://schemas.microsoft.com/office/drawing/2014/chartex" xmlns:cx1="http://schemas.microsoft.com/office/drawing/2015/9/8/chartex" xmlns:mc="http://schemas.openxmlformats.org/markup-compatibility/2006" xmlns:o="urn:schemas-microsoft-com:office:office" xmlns:r="http://purl.oclc.org/ooxml/officeDocument/relationships" xmlns:m="http://purl.oclc.org/ooxml/officeDocument/math" xmlns:v="urn:schemas-microsoft-com:vml" xmlns:wp14="http://schemas.microsoft.com/office/word/2010/wordprocessingDrawing" xmlns:wp="http://purl.oclc.org/ooxml/drawingml/wordprocessingDrawing" xmlns:w10="urn:schemas-microsoft-com:office:word" xmlns:w="http://purl.oclc.org/ooxml/wordprocessingml/main" xmlns:w14="http://schemas.microsoft.com/office/word/2010/wordml" xmlns:w15="http://schemas.microsoft.com/office/word/2012/wordml" xmlns:w16se="http://schemas.microsoft.com/office/word/2015/wordml/symex" xmlns:wpi="http://schemas.microsoft.com/office/word/2010/wordprocessingInk" xmlns:wne="http://schemas.microsoft.com/office/word/2006/wordml" mc:Ignorable="w14 w15 w16se wne wp14" w:conformance="strict">
+<w:document xmlns:cx="http://schemas.microsoft.com/office/drawing/2014/chartex" xmlns:cx1="http://schemas.microsoft.com/office/drawing/2015/9/8/chartex" xmlns:cx2="http://schemas.microsoft.com/office/drawing/2015/10/21/chartex" xmlns:cx3="http://schemas.microsoft.com/office/drawing/2016/5/9/chartex" xmlns:cx4="http://schemas.microsoft.com/office/drawing/2016/5/10/chartex" xmlns:cx5="http://schemas.microsoft.com/office/drawing/2016/5/11/chartex" xmlns:cx6="http://schemas.microsoft.com/office/drawing/2016/5/12/chartex" xmlns:cx7="http://schemas.microsoft.com/office/drawing/2016/5/13/chartex" xmlns:cx8="http://schemas.microsoft.com/office/drawing/2016/5/14/chartex" xmlns:mc="http://schemas.openxmlformats.org/markup-compatibility/2006" xmlns:aink="http://schemas.microsoft.com/office/drawing/2016/ink" xmlns:am3d="http://schemas.microsoft.com/office/drawing/2017/model3d" xmlns:o="urn:schemas-microsoft-com:office:office" xmlns:oel="http://schemas.microsoft.com/office/2019/extlst" xmlns:r="http://purl.oclc.org/ooxml/officeDocument/relationships" xmlns:m="http://purl.oclc.org/ooxml/officeDocument/math" xmlns:v="urn:schemas-microsoft-com:vml" xmlns:wp14="http://schemas.microsoft.com/office/word/2010/wordprocessingDrawing" xmlns:wp="http://purl.oclc.org/ooxml/drawingml/wordprocessingDrawing" xmlns:w10="urn:schemas-microsoft-com:office:word" xmlns:w="http://purl.oclc.org/ooxml/wordprocessingml/main" xmlns:w14="http://schemas.microsoft.com/office/word/2010/wordml" xmlns:w15="http://schemas.microsoft.com/office/word/2012/wordml" xmlns:w16cex="http://schemas.microsoft.com/office/word/2018/wordml/cex" xmlns:w16cid="http://schemas.microsoft.com/office/word/2016/wordml/cid" xmlns:w16="http://schemas.microsoft.com/office/word/2018/wordml" xmlns:w16sdtdh="http://schemas.microsoft.com/office/word/2020/wordml/sdtdatahash" xmlns:w16se="http://schemas.microsoft.com/office/word/2015/wordml/symex" xmlns:wpi="http://schemas.microsoft.com/office/word/2010/wordprocessingInk" xmlns:wne="http://schemas.microsoft.com/office/word/2006/wordml" mc:Ignorable="w14 w15 w16se w16cid w16 w16cex w16sdtdh wne wp14" w:conformance="strict">
   <w:body>
+    <w:p>
+      <w:pPr>
+        <w:pStyle w:val="Heading1"/>
+        <w:numPr>
+          <w:ilvl w:val="0"/>
+          <w:numId w:val="0"/>
+        </w:numPr>
+        <w:rPr>
+          <w:rFonts w:asciiTheme="minorHAnsi" w:hAnsiTheme="minorHAnsi" w:cstheme="minorHAnsi"/>
+          <w:sz w:val="22"/>
+        </w:rPr>
+      </w:pPr>
+      <w:r>
+        <w:rPr>
+          <w:rFonts w:asciiTheme="minorHAnsi" w:hAnsiTheme="minorHAnsi" w:cstheme="minorHAnsi"/>
+          <w:sz w:val="22"/>
+        </w:rPr>
+        <w:t>CCT College Dublin</w:t>
+      </w:r>
+    </w:p>
+    <w:p>
+      <w:pPr>
+        <w:rPr>
+          <w:rFonts w:asciiTheme="minorHAnsi" w:hAnsiTheme="minorHAnsi" w:cstheme="minorHAnsi"/>
+        </w:rPr>
+      </w:pPr>
+      <w:r>
+        <w:rPr>
+          <w:rFonts w:asciiTheme="minorHAnsi" w:eastAsia="Times New Roman" w:hAnsiTheme="minorHAnsi" w:cstheme="minorHAnsi"/>
+          <w:color w:val="333333"/>
+        </w:rPr>
+        <w:t xml:space="preserve"> </w:t>
+      </w:r>
+    </w:p>
+    <w:p>
+      <w:pPr>
+        <w:ind w:end="0.25pt"/>
+        <w:rPr>
+          <w:rFonts w:asciiTheme="minorHAnsi" w:hAnsiTheme="minorHAnsi" w:cstheme="minorHAnsi"/>
+        </w:rPr>
+      </w:pPr>
+      <w:r>
+        <w:rPr>
+          <w:rFonts w:asciiTheme="minorHAnsi" w:eastAsia="Times New Roman" w:hAnsiTheme="minorHAnsi" w:cstheme="minorHAnsi"/>
+          <w:color w:val="333333"/>
+        </w:rPr>
+        <w:t xml:space="preserve">Assessment Cover Page </w:t>
+      </w:r>
+    </w:p>
+    <w:p>
+      <w:pPr>
+        <w:spacing w:after="2.40pt"/>
+        <w:ind w:start="46.90pt"/>
+        <w:rPr>
+          <w:rFonts w:asciiTheme="minorHAnsi" w:hAnsiTheme="minorHAnsi" w:cstheme="minorHAnsi"/>
+        </w:rPr>
+      </w:pPr>
+      <w:r>
+        <w:rPr>
+          <w:rFonts w:asciiTheme="minorHAnsi" w:eastAsia="Times New Roman" w:hAnsiTheme="minorHAnsi" w:cstheme="minorHAnsi"/>
+          <w:color w:val="333333"/>
+        </w:rPr>
+        <w:t xml:space="preserve">To be provided separately as a word doc for students to include with every </w:t>
+      </w:r>
+      <w:proofErr w:type="gramStart"/>
+      <w:r>
+        <w:rPr>
+          <w:rFonts w:asciiTheme="minorHAnsi" w:eastAsia="Times New Roman" w:hAnsiTheme="minorHAnsi" w:cstheme="minorHAnsi"/>
+          <w:color w:val="333333"/>
+        </w:rPr>
+        <w:t>submission</w:t>
+      </w:r>
+      <w:proofErr w:type="gramEnd"/>
+      <w:r>
+        <w:rPr>
+          <w:rFonts w:asciiTheme="minorHAnsi" w:eastAsia="Times New Roman" w:hAnsiTheme="minorHAnsi" w:cstheme="minorHAnsi"/>
+          <w:color w:val="333333"/>
+        </w:rPr>
+        <w:t xml:space="preserve"> </w:t>
+      </w:r>
+    </w:p>
+    <w:p>
+      <w:pPr>
+        <w:ind w:start="2.90pt"/>
+        <w:rPr>
+          <w:rFonts w:asciiTheme="minorHAnsi" w:hAnsiTheme="minorHAnsi" w:cstheme="minorHAnsi"/>
+        </w:rPr>
+      </w:pPr>
+      <w:r>
+        <w:rPr>
+          <w:rFonts w:asciiTheme="minorHAnsi" w:eastAsia="Times New Roman" w:hAnsiTheme="minorHAnsi" w:cstheme="minorHAnsi"/>
+          <w:color w:val="333333"/>
+        </w:rPr>
+        <w:t xml:space="preserve"> </w:t>
+      </w:r>
+    </w:p>
+    <w:p>
+      <w:pPr>
+        <w:spacing w:after="2.20pt"/>
+        <w:ind w:start="-1.45pt" w:end="-1.40pt"/>
+        <w:rPr>
+          <w:rFonts w:asciiTheme="minorHAnsi" w:hAnsiTheme="minorHAnsi" w:cstheme="minorHAnsi"/>
+        </w:rPr>
+      </w:pPr>
+      <w:r>
+        <w:rPr>
+          <w:rFonts w:asciiTheme="minorHAnsi" w:hAnsiTheme="minorHAnsi" w:cstheme="minorHAnsi"/>
+          <w:noProof/>
+        </w:rPr>
+        <w:drawing>
+          <wp:inline distT="0" distB="0" distL="0" distR="0" wp14:anchorId="255E0FFD" wp14:editId="249828BD">
+            <wp:extent cx="5788152" cy="16764"/>
+            <wp:effectExtent l="0" t="0" r="0" b="0"/>
+            <wp:docPr id="6545" name="Group 6545"/>
+            <wp:cNvGraphicFramePr/>
+            <a:graphic xmlns:a="http://purl.oclc.org/ooxml/drawingml/main">
+              <a:graphicData uri="http://schemas.microsoft.com/office/word/2010/wordprocessingGroup">
+                <wp:wgp>
+                  <wp:cNvGrpSpPr/>
+                  <wp:grpSpPr>
+                    <a:xfrm>
+                      <a:off x="0" y="0"/>
+                      <a:ext cx="5788152" cy="16764"/>
+                      <a:chOff x="0" y="0"/>
+                      <a:chExt cx="5788152" cy="16764"/>
+                    </a:xfrm>
+                  </wp:grpSpPr>
+                  <wp:wsp>
+                    <wp:cNvPr id="8154" name="Shape 8154"/>
+                    <wp:cNvSpPr/>
+                    <wp:spPr>
+                      <a:xfrm>
+                        <a:off x="0" y="0"/>
+                        <a:ext cx="5788152" cy="16764"/>
+                      </a:xfrm>
+                      <a:custGeom>
+                        <a:avLst/>
+                        <a:gdLst/>
+                        <a:ahLst/>
+                        <a:cxnLst/>
+                        <a:rect l="0" t="0" r="0" b="0"/>
+                        <a:pathLst>
+                          <a:path w="5788152" h="16764">
+                            <a:moveTo>
+                              <a:pt x="0" y="0"/>
+                            </a:moveTo>
+                            <a:lnTo>
+                              <a:pt x="5788152" y="0"/>
+                            </a:lnTo>
+                            <a:lnTo>
+                              <a:pt x="5788152" y="16764"/>
+                            </a:lnTo>
+                            <a:lnTo>
+                              <a:pt x="0" y="16764"/>
+                            </a:lnTo>
+                            <a:lnTo>
+                              <a:pt x="0" y="0"/>
+                            </a:lnTo>
+                          </a:path>
+                        </a:pathLst>
+                      </a:custGeom>
+                      <a:ln w="0" cap="flat">
+                        <a:miter lim="127%"/>
+                      </a:ln>
+                    </wp:spPr>
+                    <wp:style>
+                      <a:lnRef idx="0">
+                        <a:srgbClr val="000000">
+                          <a:alpha val="0%"/>
+                        </a:srgbClr>
+                      </a:lnRef>
+                      <a:fillRef idx="1">
+                        <a:srgbClr val="000000"/>
+                      </a:fillRef>
+                      <a:effectRef idx="0">
+                        <a:scrgbClr r="0%" g="0%" b="0%"/>
+                      </a:effectRef>
+                      <a:fontRef idx="none"/>
+                    </wp:style>
+                    <wp:bodyPr/>
+                  </wp:wsp>
+                </wp:wgp>
+              </a:graphicData>
+            </a:graphic>
+          </wp:inline>
+        </w:drawing>
+      </w:r>
+    </w:p>
+    <w:p>
+      <w:pPr>
+        <w:rPr>
+          <w:rFonts w:asciiTheme="minorHAnsi" w:hAnsiTheme="minorHAnsi" w:cstheme="minorHAnsi"/>
+        </w:rPr>
+      </w:pPr>
+      <w:r>
+        <w:rPr>
+          <w:rFonts w:asciiTheme="minorHAnsi" w:eastAsia="Times New Roman" w:hAnsiTheme="minorHAnsi" w:cstheme="minorHAnsi"/>
+          <w:color w:val="333333"/>
+        </w:rPr>
+        <w:t xml:space="preserve"> </w:t>
+      </w:r>
+    </w:p>
+    <w:tbl>
+      <w:tblPr>
+        <w:tblStyle w:val="TableGrid"/>
+        <w:tblW w:w="423.80pt" w:type="dxa"/>
+        <w:tblInd w:w="0.20pt" w:type="dxa"/>
+        <w:tblCellMar>
+          <w:top w:w="2.20pt" w:type="dxa"/>
+          <w:start w:w="5.05pt" w:type="dxa"/>
+          <w:end w:w="2.80pt" w:type="dxa"/>
+        </w:tblCellMar>
+        <w:tblLook w:firstRow="1" w:lastRow="0" w:firstColumn="1" w:lastColumn="0" w:noHBand="0" w:noVBand="1"/>
+      </w:tblPr>
+      <w:tblGrid>
+        <w:gridCol w:w="2128"/>
+        <w:gridCol w:w="6348"/>
+      </w:tblGrid>
+      <w:tr>
+        <w:trPr>
+          <w:trHeight w:val="514"/>
+        </w:trPr>
+        <w:tc>
+          <w:tcPr>
+            <w:tcW w:w="106.40pt" w:type="dxa"/>
+            <w:tcBorders>
+              <w:top w:val="single" w:sz="4" w:space="0" w:color="000000"/>
+              <w:start w:val="single" w:sz="3" w:space="0" w:color="000000"/>
+              <w:bottom w:val="single" w:sz="4" w:space="0" w:color="000000"/>
+              <w:end w:val="single" w:sz="4" w:space="0" w:color="000000"/>
+            </w:tcBorders>
+          </w:tcPr>
+          <w:p>
+            <w:pPr>
+              <w:ind w:start="0.20pt"/>
+              <w:rPr>
+                <w:rFonts w:cstheme="minorHAnsi"/>
+              </w:rPr>
+            </w:pPr>
+            <w:r>
+              <w:rPr>
+                <w:rFonts w:eastAsia="Times New Roman" w:cstheme="minorHAnsi"/>
+                <w:color w:val="333333"/>
+              </w:rPr>
+              <w:t>Module Title:</w:t>
+            </w:r>
+          </w:p>
+          <w:p>
+            <w:pPr>
+              <w:ind w:start="0.20pt"/>
+              <w:rPr>
+                <w:rFonts w:cstheme="minorHAnsi"/>
+              </w:rPr>
+            </w:pPr>
+          </w:p>
+        </w:tc>
+        <w:tc>
+          <w:tcPr>
+            <w:tcW w:w="317.40pt" w:type="dxa"/>
+            <w:tcBorders>
+              <w:top w:val="single" w:sz="4" w:space="0" w:color="000000"/>
+              <w:start w:val="single" w:sz="4" w:space="0" w:color="000000"/>
+              <w:bottom w:val="single" w:sz="4" w:space="0" w:color="000000"/>
+              <w:end w:val="single" w:sz="4" w:space="0" w:color="000000"/>
+            </w:tcBorders>
+          </w:tcPr>
+          <w:p>
+            <w:pPr>
+              <w:rPr>
+                <w:rFonts w:cstheme="minorHAnsi"/>
+              </w:rPr>
+            </w:pPr>
+            <w:r>
+              <w:rPr>
+                <w:rFonts w:eastAsia="Times New Roman" w:cstheme="minorHAnsi"/>
+                <w:color w:val="333333"/>
+              </w:rPr>
+              <w:t xml:space="preserve">Advanced Data Analytics </w:t>
+            </w:r>
+          </w:p>
+          <w:p>
+            <w:pPr>
+              <w:rPr>
+                <w:rFonts w:cstheme="minorHAnsi"/>
+              </w:rPr>
+            </w:pPr>
+            <w:r>
+              <w:rPr>
+                <w:rFonts w:eastAsia="Times New Roman" w:cstheme="minorHAnsi"/>
+                <w:color w:val="333333"/>
+              </w:rPr>
+              <w:t xml:space="preserve">Big Data Storage and Processing </w:t>
+            </w:r>
+          </w:p>
+        </w:tc>
+      </w:tr>
+      <w:tr>
+        <w:trPr>
+          <w:trHeight w:val="514"/>
+        </w:trPr>
+        <w:tc>
+          <w:tcPr>
+            <w:tcW w:w="106.40pt" w:type="dxa"/>
+            <w:tcBorders>
+              <w:top w:val="single" w:sz="4" w:space="0" w:color="000000"/>
+              <w:start w:val="single" w:sz="3" w:space="0" w:color="000000"/>
+              <w:bottom w:val="single" w:sz="4" w:space="0" w:color="000000"/>
+              <w:end w:val="single" w:sz="4" w:space="0" w:color="000000"/>
+            </w:tcBorders>
+          </w:tcPr>
+          <w:p>
+            <w:pPr>
+              <w:ind w:start="0.20pt"/>
+              <w:rPr>
+                <w:rFonts w:cstheme="minorHAnsi"/>
+              </w:rPr>
+            </w:pPr>
+            <w:r>
+              <w:rPr>
+                <w:rFonts w:eastAsia="Times New Roman" w:cstheme="minorHAnsi"/>
+                <w:color w:val="333333"/>
+              </w:rPr>
+              <w:t>Assessment Title:</w:t>
+            </w:r>
+          </w:p>
+          <w:p>
+            <w:pPr>
+              <w:ind w:start="0.20pt"/>
+              <w:rPr>
+                <w:rFonts w:cstheme="minorHAnsi"/>
+              </w:rPr>
+            </w:pPr>
+          </w:p>
+        </w:tc>
+        <w:tc>
+          <w:tcPr>
+            <w:tcW w:w="317.40pt" w:type="dxa"/>
+            <w:tcBorders>
+              <w:top w:val="single" w:sz="4" w:space="0" w:color="000000"/>
+              <w:start w:val="single" w:sz="4" w:space="0" w:color="000000"/>
+              <w:bottom w:val="single" w:sz="4" w:space="0" w:color="000000"/>
+              <w:end w:val="single" w:sz="4" w:space="0" w:color="000000"/>
+            </w:tcBorders>
+          </w:tcPr>
+          <w:p>
+            <w:pPr>
+              <w:rPr>
+                <w:rFonts w:cstheme="minorHAnsi"/>
+              </w:rPr>
+            </w:pPr>
+            <w:r>
+              <w:rPr>
+                <w:rFonts w:cstheme="minorHAnsi"/>
+              </w:rPr>
+              <w:t>Forecasting Merchandise Trade Values between Ireland and International Partners Using Recurrent Neural Networks: A Time Series Analysis</w:t>
+            </w:r>
+          </w:p>
+        </w:tc>
+      </w:tr>
+      <w:tr>
+        <w:trPr>
+          <w:trHeight w:val="516"/>
+        </w:trPr>
+        <w:tc>
+          <w:tcPr>
+            <w:tcW w:w="106.40pt" w:type="dxa"/>
+            <w:tcBorders>
+              <w:top w:val="single" w:sz="4" w:space="0" w:color="000000"/>
+              <w:start w:val="single" w:sz="3" w:space="0" w:color="000000"/>
+              <w:bottom w:val="single" w:sz="4" w:space="0" w:color="000000"/>
+              <w:end w:val="single" w:sz="4" w:space="0" w:color="000000"/>
+            </w:tcBorders>
+          </w:tcPr>
+          <w:p>
+            <w:pPr>
+              <w:ind w:start="0.20pt"/>
+              <w:rPr>
+                <w:rFonts w:cstheme="minorHAnsi"/>
+              </w:rPr>
+            </w:pPr>
+            <w:r>
+              <w:rPr>
+                <w:rFonts w:eastAsia="Times New Roman" w:cstheme="minorHAnsi"/>
+                <w:color w:val="333333"/>
+              </w:rPr>
+              <w:t>Lecturer Name:</w:t>
+            </w:r>
+          </w:p>
+          <w:p>
+            <w:pPr>
+              <w:ind w:start="0.20pt"/>
+              <w:rPr>
+                <w:rFonts w:cstheme="minorHAnsi"/>
+              </w:rPr>
+            </w:pPr>
+          </w:p>
+        </w:tc>
+        <w:tc>
+          <w:tcPr>
+            <w:tcW w:w="317.40pt" w:type="dxa"/>
+            <w:tcBorders>
+              <w:top w:val="single" w:sz="4" w:space="0" w:color="000000"/>
+              <w:start w:val="single" w:sz="4" w:space="0" w:color="000000"/>
+              <w:bottom w:val="single" w:sz="4" w:space="0" w:color="000000"/>
+              <w:end w:val="single" w:sz="4" w:space="0" w:color="000000"/>
+            </w:tcBorders>
+          </w:tcPr>
+          <w:p>
+            <w:pPr>
+              <w:rPr>
+                <w:rFonts w:cstheme="minorHAnsi"/>
+              </w:rPr>
+            </w:pPr>
+            <w:r>
+              <w:rPr>
+                <w:rFonts w:eastAsia="Times New Roman" w:cstheme="minorHAnsi"/>
+                <w:color w:val="333333"/>
+              </w:rPr>
+              <w:t>David McQuaid Muhammad Iqbal</w:t>
+            </w:r>
+          </w:p>
+        </w:tc>
+      </w:tr>
+      <w:tr>
+        <w:trPr>
+          <w:trHeight w:val="514"/>
+        </w:trPr>
+        <w:tc>
+          <w:tcPr>
+            <w:tcW w:w="106.40pt" w:type="dxa"/>
+            <w:tcBorders>
+              <w:top w:val="single" w:sz="4" w:space="0" w:color="000000"/>
+              <w:start w:val="single" w:sz="3" w:space="0" w:color="000000"/>
+              <w:bottom w:val="single" w:sz="4" w:space="0" w:color="000000"/>
+              <w:end w:val="single" w:sz="4" w:space="0" w:color="000000"/>
+            </w:tcBorders>
+          </w:tcPr>
+          <w:p>
+            <w:pPr>
+              <w:ind w:start="0.20pt"/>
+              <w:rPr>
+                <w:rFonts w:cstheme="minorHAnsi"/>
+              </w:rPr>
+            </w:pPr>
+            <w:r>
+              <w:rPr>
+                <w:rFonts w:eastAsia="Times New Roman" w:cstheme="minorHAnsi"/>
+                <w:color w:val="333333"/>
+              </w:rPr>
+              <w:t>Student Full Name:</w:t>
+            </w:r>
+          </w:p>
+          <w:p>
+            <w:pPr>
+              <w:ind w:start="0.20pt"/>
+              <w:rPr>
+                <w:rFonts w:cstheme="minorHAnsi"/>
+              </w:rPr>
+            </w:pPr>
+          </w:p>
+        </w:tc>
+        <w:tc>
+          <w:tcPr>
+            <w:tcW w:w="317.40pt" w:type="dxa"/>
+            <w:tcBorders>
+              <w:top w:val="single" w:sz="4" w:space="0" w:color="000000"/>
+              <w:start w:val="single" w:sz="4" w:space="0" w:color="000000"/>
+              <w:bottom w:val="single" w:sz="4" w:space="0" w:color="000000"/>
+              <w:end w:val="single" w:sz="4" w:space="0" w:color="000000"/>
+            </w:tcBorders>
+          </w:tcPr>
+          <w:p>
+            <w:pPr>
+              <w:rPr>
+                <w:rFonts w:cstheme="minorHAnsi"/>
+              </w:rPr>
+            </w:pPr>
+            <w:r>
+              <w:rPr>
+                <w:rFonts w:cstheme="minorHAnsi"/>
+              </w:rPr>
+              <w:t xml:space="preserve">Fernando </w:t>
+            </w:r>
+            <w:proofErr w:type="spellStart"/>
+            <w:r>
+              <w:rPr>
+                <w:rFonts w:cstheme="minorHAnsi"/>
+              </w:rPr>
+              <w:t>Tupa</w:t>
+            </w:r>
+            <w:proofErr w:type="spellEnd"/>
+            <w:r>
+              <w:rPr>
+                <w:rFonts w:cstheme="minorHAnsi"/>
+              </w:rPr>
+              <w:t xml:space="preserve"> Leniz</w:t>
+            </w:r>
+          </w:p>
+        </w:tc>
+      </w:tr>
+      <w:tr>
+        <w:trPr>
+          <w:trHeight w:val="514"/>
+        </w:trPr>
+        <w:tc>
+          <w:tcPr>
+            <w:tcW w:w="106.40pt" w:type="dxa"/>
+            <w:tcBorders>
+              <w:top w:val="single" w:sz="4" w:space="0" w:color="000000"/>
+              <w:start w:val="single" w:sz="3" w:space="0" w:color="000000"/>
+              <w:bottom w:val="single" w:sz="4" w:space="0" w:color="000000"/>
+              <w:end w:val="single" w:sz="4" w:space="0" w:color="000000"/>
+            </w:tcBorders>
+          </w:tcPr>
+          <w:p>
+            <w:pPr>
+              <w:ind w:start="0.20pt"/>
+              <w:rPr>
+                <w:rFonts w:cstheme="minorHAnsi"/>
+              </w:rPr>
+            </w:pPr>
+            <w:r>
+              <w:rPr>
+                <w:rFonts w:eastAsia="Times New Roman" w:cstheme="minorHAnsi"/>
+                <w:color w:val="333333"/>
+              </w:rPr>
+              <w:t>Student Number:</w:t>
+            </w:r>
+          </w:p>
+          <w:p>
+            <w:pPr>
+              <w:ind w:start="0.20pt"/>
+              <w:rPr>
+                <w:rFonts w:cstheme="minorHAnsi"/>
+              </w:rPr>
+            </w:pPr>
+          </w:p>
+        </w:tc>
+        <w:tc>
+          <w:tcPr>
+            <w:tcW w:w="317.40pt" w:type="dxa"/>
+            <w:tcBorders>
+              <w:top w:val="single" w:sz="4" w:space="0" w:color="000000"/>
+              <w:start w:val="single" w:sz="4" w:space="0" w:color="000000"/>
+              <w:bottom w:val="single" w:sz="4" w:space="0" w:color="000000"/>
+              <w:end w:val="single" w:sz="4" w:space="0" w:color="000000"/>
+            </w:tcBorders>
+          </w:tcPr>
+          <w:p>
+            <w:pPr>
+              <w:rPr>
+                <w:rFonts w:cstheme="minorHAnsi"/>
+              </w:rPr>
+            </w:pPr>
+            <w:r>
+              <w:rPr>
+                <w:rFonts w:cstheme="minorHAnsi"/>
+              </w:rPr>
+              <w:t>2023341</w:t>
+            </w:r>
+          </w:p>
+        </w:tc>
+      </w:tr>
+      <w:tr>
+        <w:trPr>
+          <w:trHeight w:val="516"/>
+        </w:trPr>
+        <w:tc>
+          <w:tcPr>
+            <w:tcW w:w="106.40pt" w:type="dxa"/>
+            <w:tcBorders>
+              <w:top w:val="single" w:sz="4" w:space="0" w:color="000000"/>
+              <w:start w:val="single" w:sz="3" w:space="0" w:color="000000"/>
+              <w:bottom w:val="single" w:sz="4" w:space="0" w:color="000000"/>
+              <w:end w:val="single" w:sz="4" w:space="0" w:color="000000"/>
+            </w:tcBorders>
+          </w:tcPr>
+          <w:p>
+            <w:pPr>
+              <w:ind w:start="0.20pt"/>
+              <w:rPr>
+                <w:rFonts w:cstheme="minorHAnsi"/>
+              </w:rPr>
+            </w:pPr>
+            <w:r>
+              <w:rPr>
+                <w:rFonts w:eastAsia="Times New Roman" w:cstheme="minorHAnsi"/>
+                <w:color w:val="333333"/>
+              </w:rPr>
+              <w:t>Assessment Due Date:</w:t>
+            </w:r>
+          </w:p>
+          <w:p>
+            <w:pPr>
+              <w:ind w:start="0.20pt"/>
+              <w:rPr>
+                <w:rFonts w:cstheme="minorHAnsi"/>
+              </w:rPr>
+            </w:pPr>
+          </w:p>
+        </w:tc>
+        <w:tc>
+          <w:tcPr>
+            <w:tcW w:w="317.40pt" w:type="dxa"/>
+            <w:tcBorders>
+              <w:top w:val="single" w:sz="4" w:space="0" w:color="000000"/>
+              <w:start w:val="single" w:sz="4" w:space="0" w:color="000000"/>
+              <w:bottom w:val="single" w:sz="4" w:space="0" w:color="000000"/>
+              <w:end w:val="single" w:sz="4" w:space="0" w:color="000000"/>
+            </w:tcBorders>
+          </w:tcPr>
+          <w:p>
+            <w:pPr>
+              <w:rPr>
+                <w:rFonts w:cstheme="minorHAnsi"/>
+              </w:rPr>
+            </w:pPr>
+            <w:r>
+              <w:rPr>
+                <w:rFonts w:cstheme="minorHAnsi"/>
+              </w:rPr>
+              <w:t>05/04/2024</w:t>
+            </w:r>
+          </w:p>
+        </w:tc>
+      </w:tr>
+      <w:tr>
+        <w:trPr>
+          <w:trHeight w:val="514"/>
+        </w:trPr>
+        <w:tc>
+          <w:tcPr>
+            <w:tcW w:w="106.40pt" w:type="dxa"/>
+            <w:tcBorders>
+              <w:top w:val="single" w:sz="4" w:space="0" w:color="000000"/>
+              <w:start w:val="single" w:sz="3" w:space="0" w:color="000000"/>
+              <w:bottom w:val="single" w:sz="4" w:space="0" w:color="000000"/>
+              <w:end w:val="single" w:sz="4" w:space="0" w:color="000000"/>
+            </w:tcBorders>
+          </w:tcPr>
+          <w:p>
+            <w:pPr>
+              <w:ind w:start="0.20pt"/>
+              <w:rPr>
+                <w:rFonts w:cstheme="minorHAnsi"/>
+              </w:rPr>
+            </w:pPr>
+            <w:r>
+              <w:rPr>
+                <w:rFonts w:eastAsia="Times New Roman" w:cstheme="minorHAnsi"/>
+                <w:color w:val="333333"/>
+              </w:rPr>
+              <w:t>Date of Submission:</w:t>
+            </w:r>
+          </w:p>
+          <w:p>
+            <w:pPr>
+              <w:ind w:start="0.20pt"/>
+              <w:rPr>
+                <w:rFonts w:cstheme="minorHAnsi"/>
+              </w:rPr>
+            </w:pPr>
+          </w:p>
+        </w:tc>
+        <w:tc>
+          <w:tcPr>
+            <w:tcW w:w="317.40pt" w:type="dxa"/>
+            <w:tcBorders>
+              <w:top w:val="single" w:sz="4" w:space="0" w:color="000000"/>
+              <w:start w:val="single" w:sz="4" w:space="0" w:color="000000"/>
+              <w:bottom w:val="single" w:sz="4" w:space="0" w:color="000000"/>
+              <w:end w:val="single" w:sz="4" w:space="0" w:color="000000"/>
+            </w:tcBorders>
+          </w:tcPr>
+          <w:p>
+            <w:pPr>
+              <w:rPr>
+                <w:rFonts w:cstheme="minorHAnsi"/>
+              </w:rPr>
+            </w:pPr>
+            <w:r>
+              <w:rPr>
+                <w:rFonts w:cstheme="minorHAnsi"/>
+              </w:rPr>
+              <w:t>05/04/2024</w:t>
+            </w:r>
+          </w:p>
+        </w:tc>
+      </w:tr>
+    </w:tbl>
+    <w:p>
+      <w:pPr>
+        <w:spacing w:after="7.30pt"/>
+        <w:rPr>
+          <w:rFonts w:asciiTheme="minorHAnsi" w:hAnsiTheme="minorHAnsi" w:cstheme="minorHAnsi"/>
+        </w:rPr>
+      </w:pPr>
+    </w:p>
+    <w:p>
+      <w:pPr>
+        <w:rPr>
+          <w:rFonts w:asciiTheme="minorHAnsi" w:hAnsiTheme="minorHAnsi" w:cstheme="minorHAnsi"/>
+        </w:rPr>
+      </w:pPr>
+      <w:r>
+        <w:rPr>
+          <w:rFonts w:asciiTheme="minorHAnsi" w:eastAsia="Times New Roman" w:hAnsiTheme="minorHAnsi" w:cstheme="minorHAnsi"/>
+          <w:color w:val="333333"/>
+        </w:rPr>
+        <w:t xml:space="preserve"> </w:t>
+      </w:r>
+    </w:p>
+    <w:p>
+      <w:pPr>
+        <w:spacing w:after="17.35pt"/>
+        <w:rPr>
+          <w:rFonts w:asciiTheme="minorHAnsi" w:hAnsiTheme="minorHAnsi" w:cstheme="minorHAnsi"/>
+        </w:rPr>
+      </w:pPr>
+      <w:r>
+        <w:rPr>
+          <w:rFonts w:asciiTheme="minorHAnsi" w:eastAsia="Times New Roman" w:hAnsiTheme="minorHAnsi" w:cstheme="minorHAnsi"/>
+          <w:color w:val="333333"/>
+        </w:rPr>
+        <w:t xml:space="preserve"> </w:t>
+      </w:r>
+    </w:p>
+    <w:p>
+      <w:pPr>
+        <w:spacing w:after="2pt"/>
+        <w:ind w:start="-1.45pt" w:end="-1.40pt"/>
+        <w:rPr>
+          <w:rFonts w:asciiTheme="minorHAnsi" w:hAnsiTheme="minorHAnsi" w:cstheme="minorHAnsi"/>
+        </w:rPr>
+      </w:pPr>
+      <w:r>
+        <w:rPr>
+          <w:rFonts w:asciiTheme="minorHAnsi" w:hAnsiTheme="minorHAnsi" w:cstheme="minorHAnsi"/>
+          <w:noProof/>
+        </w:rPr>
+        <w:drawing>
+          <wp:inline distT="0" distB="0" distL="0" distR="0" wp14:anchorId="7C5FAD9A" wp14:editId="7D93F011">
+            <wp:extent cx="5788152" cy="16763"/>
+            <wp:effectExtent l="0" t="0" r="0" b="0"/>
+            <wp:docPr id="6546" name="Group 6546"/>
+            <wp:cNvGraphicFramePr/>
+            <a:graphic xmlns:a="http://purl.oclc.org/ooxml/drawingml/main">
+              <a:graphicData uri="http://schemas.microsoft.com/office/word/2010/wordprocessingGroup">
+                <wp:wgp>
+                  <wp:cNvGrpSpPr/>
+                  <wp:grpSpPr>
+                    <a:xfrm>
+                      <a:off x="0" y="0"/>
+                      <a:ext cx="5788152" cy="16763"/>
+                      <a:chOff x="0" y="0"/>
+                      <a:chExt cx="5788152" cy="16763"/>
+                    </a:xfrm>
+                  </wp:grpSpPr>
+                  <wp:wsp>
+                    <wp:cNvPr id="8156" name="Shape 8156"/>
+                    <wp:cNvSpPr/>
+                    <wp:spPr>
+                      <a:xfrm>
+                        <a:off x="0" y="0"/>
+                        <a:ext cx="5788152" cy="16763"/>
+                      </a:xfrm>
+                      <a:custGeom>
+                        <a:avLst/>
+                        <a:gdLst/>
+                        <a:ahLst/>
+                        <a:cxnLst/>
+                        <a:rect l="0" t="0" r="0" b="0"/>
+                        <a:pathLst>
+                          <a:path w="5788152" h="16763">
+                            <a:moveTo>
+                              <a:pt x="0" y="0"/>
+                            </a:moveTo>
+                            <a:lnTo>
+                              <a:pt x="5788152" y="0"/>
+                            </a:lnTo>
+                            <a:lnTo>
+                              <a:pt x="5788152" y="16763"/>
+                            </a:lnTo>
+                            <a:lnTo>
+                              <a:pt x="0" y="16763"/>
+                            </a:lnTo>
+                            <a:lnTo>
+                              <a:pt x="0" y="0"/>
+                            </a:lnTo>
+                          </a:path>
+                        </a:pathLst>
+                      </a:custGeom>
+                      <a:ln w="0" cap="flat">
+                        <a:miter lim="127%"/>
+                      </a:ln>
+                    </wp:spPr>
+                    <wp:style>
+                      <a:lnRef idx="0">
+                        <a:srgbClr val="000000">
+                          <a:alpha val="0%"/>
+                        </a:srgbClr>
+                      </a:lnRef>
+                      <a:fillRef idx="1">
+                        <a:srgbClr val="000000"/>
+                      </a:fillRef>
+                      <a:effectRef idx="0">
+                        <a:scrgbClr r="0%" g="0%" b="0%"/>
+                      </a:effectRef>
+                      <a:fontRef idx="none"/>
+                    </wp:style>
+                    <wp:bodyPr/>
+                  </wp:wsp>
+                </wp:wgp>
+              </a:graphicData>
+            </a:graphic>
+          </wp:inline>
+        </w:drawing>
+      </w:r>
+    </w:p>
+    <w:p>
+      <w:pPr>
+        <w:rPr>
+          <w:rFonts w:asciiTheme="minorHAnsi" w:hAnsiTheme="minorHAnsi" w:cstheme="minorHAnsi"/>
+        </w:rPr>
+      </w:pPr>
+      <w:r>
+        <w:rPr>
+          <w:rFonts w:asciiTheme="minorHAnsi" w:eastAsia="Times New Roman" w:hAnsiTheme="minorHAnsi" w:cstheme="minorHAnsi"/>
+          <w:color w:val="333333"/>
+        </w:rPr>
+        <w:t xml:space="preserve"> </w:t>
+      </w:r>
+    </w:p>
+    <w:p>
+      <w:pPr>
+        <w:spacing w:after="0.45pt"/>
+        <w:rPr>
+          <w:rFonts w:asciiTheme="minorHAnsi" w:hAnsiTheme="minorHAnsi" w:cstheme="minorHAnsi"/>
+        </w:rPr>
+      </w:pPr>
+      <w:r>
+        <w:rPr>
+          <w:rFonts w:asciiTheme="minorHAnsi" w:eastAsia="Times New Roman" w:hAnsiTheme="minorHAnsi" w:cstheme="minorHAnsi"/>
+          <w:color w:val="333333"/>
+        </w:rPr>
+        <w:t xml:space="preserve">Declaration  </w:t>
+      </w:r>
+    </w:p>
+    <w:p>
+      <w:pPr>
+        <w:spacing w:after="1.05pt"/>
+        <w:rPr>
+          <w:rFonts w:asciiTheme="minorHAnsi" w:hAnsiTheme="minorHAnsi" w:cstheme="minorHAnsi"/>
+        </w:rPr>
+      </w:pPr>
+      <w:r>
+        <w:rPr>
+          <w:rFonts w:asciiTheme="minorHAnsi" w:eastAsia="Times New Roman" w:hAnsiTheme="minorHAnsi" w:cstheme="minorHAnsi"/>
+          <w:color w:val="333333"/>
+        </w:rPr>
+        <w:t xml:space="preserve"> </w:t>
+      </w:r>
+      <w:r>
+        <w:rPr>
+          <w:rFonts w:asciiTheme="minorHAnsi" w:eastAsia="Times New Roman" w:hAnsiTheme="minorHAnsi" w:cstheme="minorHAnsi"/>
+          <w:color w:val="333333"/>
+        </w:rPr>
+        <w:tab/>
+        <w:t xml:space="preserve"> </w:t>
+      </w:r>
+      <w:r>
+        <w:rPr>
+          <w:rFonts w:asciiTheme="minorHAnsi" w:eastAsia="Times New Roman" w:hAnsiTheme="minorHAnsi" w:cstheme="minorHAnsi"/>
+          <w:color w:val="333333"/>
+        </w:rPr>
+        <w:tab/>
+        <w:t xml:space="preserve"> </w:t>
+      </w:r>
+      <w:r>
+        <w:rPr>
+          <w:rFonts w:asciiTheme="minorHAnsi" w:eastAsia="Times New Roman" w:hAnsiTheme="minorHAnsi" w:cstheme="minorHAnsi"/>
+          <w:color w:val="333333"/>
+        </w:rPr>
+        <w:tab/>
+        <w:t xml:space="preserve"> </w:t>
+      </w:r>
+    </w:p>
+    <w:p>
+      <w:pPr>
+        <w:pBdr>
+          <w:top w:val="single" w:sz="4" w:space="0" w:color="000000"/>
+          <w:left w:val="single" w:sz="3" w:space="0" w:color="000000"/>
+          <w:bottom w:val="single" w:sz="4" w:space="0" w:color="000000"/>
+          <w:right w:val="single" w:sz="4" w:space="0" w:color="000000"/>
+        </w:pBdr>
+        <w:spacing w:line="12.60pt" w:lineRule="auto"/>
+        <w:ind w:start="5.40pt" w:end="14.35pt"/>
+        <w:rPr>
+          <w:rFonts w:asciiTheme="minorHAnsi" w:hAnsiTheme="minorHAnsi" w:cstheme="minorHAnsi"/>
+        </w:rPr>
+      </w:pPr>
+      <w:r>
+        <w:rPr>
+          <w:rFonts w:asciiTheme="minorHAnsi" w:eastAsia="Times New Roman" w:hAnsiTheme="minorHAnsi" w:cstheme="minorHAnsi"/>
+          <w:color w:val="333333"/>
+        </w:rPr>
+        <w:t xml:space="preserve">By submitting this assessment, I confirm that I have read the CCT policy on Academic Misconduct and understand the implications of submitting work that is not my own or does not appropriately reference material taken from a third party or other source. I declare it to be my own work and that all material from third parties has been appropriately referenced. I further confirm that this work has not previously been submitted for assessment by myself or someone else in CCT College Dublin or any other higher education institution. </w:t>
+      </w:r>
+    </w:p>
+    <w:p>
+      <w:pPr>
+        <w:pBdr>
+          <w:top w:val="single" w:sz="4" w:space="0" w:color="000000"/>
+          <w:left w:val="single" w:sz="3" w:space="0" w:color="000000"/>
+          <w:bottom w:val="single" w:sz="4" w:space="0" w:color="000000"/>
+          <w:right w:val="single" w:sz="4" w:space="0" w:color="000000"/>
+        </w:pBdr>
+        <w:spacing w:after="0.20pt"/>
+        <w:ind w:start="5.40pt" w:end="14.35pt"/>
+        <w:rPr>
+          <w:rFonts w:asciiTheme="minorHAnsi" w:hAnsiTheme="minorHAnsi" w:cstheme="minorHAnsi"/>
+        </w:rPr>
+      </w:pPr>
+      <w:r>
+        <w:rPr>
+          <w:rFonts w:asciiTheme="minorHAnsi" w:eastAsia="Times New Roman" w:hAnsiTheme="minorHAnsi" w:cstheme="minorHAnsi"/>
+          <w:color w:val="333333"/>
+        </w:rPr>
+        <w:t xml:space="preserve"> </w:t>
+      </w:r>
+    </w:p>
+    <w:p>
+      <w:pPr>
+        <w:jc w:val="start"/>
+        <w:rPr>
+          <w:rFonts w:eastAsia="MS Mincho"/>
+          <w:noProof/>
+          <w:kern w:val="48"/>
+          <w:sz w:val="48"/>
+          <w:szCs w:val="48"/>
+        </w:rPr>
+      </w:pPr>
+    </w:p>
     <w:p>
       <w:pPr>
         <w:pStyle w:val="papertitle"/>
@@ -10,36 +953,48 @@
           <w:kern w:val="48"/>
         </w:rPr>
       </w:pPr>
-      <w:r>
+    </w:p>
+    <w:p>
+      <w:pPr>
+        <w:pStyle w:val="papertitle"/>
+        <w:spacing w:before="5pt" w:beforeAutospacing="1" w:after="5pt" w:afterAutospacing="1"/>
         <w:rPr>
           <w:kern w:val="48"/>
         </w:rPr>
-        <w:t>Paper Title</w:t>
-      </w:r>
-      <w:r>
+      </w:pPr>
+    </w:p>
+    <w:p>
+      <w:pPr>
+        <w:pStyle w:val="papertitle"/>
+        <w:spacing w:before="5pt" w:beforeAutospacing="1" w:after="5pt" w:afterAutospacing="1"/>
         <w:rPr>
           <w:kern w:val="48"/>
         </w:rPr>
-        <w:t>*</w:t>
-      </w:r>
-      <w:r>
+      </w:pPr>
+    </w:p>
+    <w:p>
+      <w:pPr>
+        <w:pStyle w:val="papertitle"/>
+        <w:spacing w:before="5pt" w:beforeAutospacing="1" w:after="5pt" w:afterAutospacing="1"/>
         <w:rPr>
           <w:kern w:val="48"/>
         </w:rPr>
-        <w:t xml:space="preserve"> (use style: </w:t>
-      </w:r>
-      <w:r>
-        <w:rPr>
-          <w:iCs/>
+      </w:pPr>
+    </w:p>
+    <w:p>
+      <w:pPr>
+        <w:pStyle w:val="papertitle"/>
+        <w:spacing w:before="5pt" w:beforeAutospacing="1" w:after="5pt" w:afterAutospacing="1"/>
+        <w:rPr>
           <w:kern w:val="48"/>
         </w:rPr>
-        <w:t>paper title</w:t>
-      </w:r>
-      <w:r>
-        <w:rPr>
-          <w:kern w:val="48"/>
-        </w:rPr>
-        <w:t>)</w:t>
+      </w:pPr>
+      <w:r>
+        <w:rPr>
+          <w:rFonts w:cstheme="minorHAnsi"/>
+        </w:rPr>
+        <w:lastRenderedPageBreak/>
+        <w:t>Forecasting Merchandise Trade Values between Ireland and International Partners Using Recurrent Neural Networks: A Time Series Analysis</w:t>
       </w:r>
     </w:p>
     <w:p>
@@ -1162,13 +2117,8 @@
       <w:r>
         <w:t>—</w:t>
       </w:r>
-      <w:proofErr w:type="gramStart"/>
-      <w:r>
-        <w:t>This</w:t>
-      </w:r>
-      <w:proofErr w:type="gramEnd"/>
-      <w:r>
-        <w:t xml:space="preserve"> electronic document is a “live” template and already defines the components of your paper [title, text, heads, etc.] in its style sheet. </w:t>
+      <w:r>
+        <w:t xml:space="preserve">This electronic document is a “live” template and already defines the components of your paper [title, text, heads, etc.] in its style sheet. </w:t>
       </w:r>
       <w:r>
         <w:t xml:space="preserve"> </w:t>
@@ -1544,10 +2494,10 @@
         <w:pStyle w:val="BodyText"/>
       </w:pPr>
       <w:r>
-        <w:t xml:space="preserve">The template is used to format your paper and style the text. All margins, column widths, line spaces, and text fonts are prescribed; please do not alter them. You may note peculiarities. For example, the head margin in this template measures proportionately more than is customary. This measurement and others are deliberate, using specifications that anticipate your paper as one part of the entire proceedings, </w:t>
-      </w:r>
-      <w:r>
-        <w:t>and not as an independent document. Please do not revise any of the current designations.</w:t>
+        <w:t xml:space="preserve">The template is used to format your paper and style the text. All margins, column widths, line spaces, and text fonts are prescribed; please do not alter them. You may note </w:t>
+      </w:r>
+      <w:r>
+        <w:t>peculiarities. For example, the head margin in this template measures proportionately more than is customary. This measurement and others are deliberate, using specifications that anticipate your paper as one part of the entire proceedings, and not as an independent document. Please do not revise any of the current designations.</w:t>
       </w:r>
     </w:p>
     <w:p>
@@ -1616,23 +2566,45 @@
       </w:r>
       <w:proofErr w:type="spellEnd"/>
       <w:r>
-        <w:t xml:space="preserve">, dc, and </w:t>
+        <w:t>, dc, and rms do not have to be defined. Do not use abbreviations in the title or heads unless they are unavoidable.</w:t>
+      </w:r>
+    </w:p>
+    <w:p>
+      <w:pPr>
+        <w:pStyle w:val="Heading2"/>
+      </w:pPr>
+      <w:r>
+        <w:t>Units</w:t>
+      </w:r>
+    </w:p>
+    <w:p>
+      <w:pPr>
+        <w:pStyle w:val="bulletlist"/>
+      </w:pPr>
+      <w:r>
+        <w:t xml:space="preserve">Use </w:t>
+      </w:r>
+      <w:r>
+        <w:t>either</w:t>
+      </w:r>
+      <w:r>
+        <w:t xml:space="preserve"> SI (MKS) or CGS as primary units. (SI units are encouraged.) English units may be used as secondary units (in parentheses). An exception would be the use of English units as identifiers in trade, such as “3.5-inch disk drive”.</w:t>
+      </w:r>
+    </w:p>
+    <w:p>
+      <w:pPr>
+        <w:pStyle w:val="bulletlist"/>
+      </w:pPr>
+      <w:r>
+        <w:t xml:space="preserve">Avoid combining SI and CGS units, such as current in amperes and magnetic field in </w:t>
       </w:r>
       <w:proofErr w:type="spellStart"/>
       <w:r>
-        <w:t>rms</w:t>
+        <w:t>oersteds</w:t>
       </w:r>
       <w:proofErr w:type="spellEnd"/>
       <w:r>
-        <w:t xml:space="preserve"> do not have to be defined. Do not use abbreviations in the title or heads unless they are unavoidable.</w:t>
-      </w:r>
-    </w:p>
-    <w:p>
-      <w:pPr>
-        <w:pStyle w:val="Heading2"/>
-      </w:pPr>
-      <w:r>
-        <w:t>Units</w:t>
+        <w:t>. This often leads to confusion because equations do not balance dimensionally. If you must use mixed units, clearly state the units for each quantity that you use in an equation.</w:t>
       </w:r>
     </w:p>
     <w:p>
@@ -1640,45 +2612,8 @@
         <w:pStyle w:val="bulletlist"/>
       </w:pPr>
       <w:r>
-        <w:t xml:space="preserve">Use </w:t>
-      </w:r>
-      <w:r>
-        <w:t>either</w:t>
-      </w:r>
-      <w:r>
-        <w:t xml:space="preserve"> SI (MKS) or CGS as primary units. (SI units are encouraged.) English units may be used as secondary units (in parentheses). An exception would be the use of English units as identifiers in trade, such as “3.5-inch disk drive”.</w:t>
-      </w:r>
-    </w:p>
-    <w:p>
-      <w:pPr>
-        <w:pStyle w:val="bulletlist"/>
-      </w:pPr>
-      <w:r>
-        <w:t xml:space="preserve">Avoid combining SI and CGS units, such as current in amperes and magnetic field in </w:t>
-      </w:r>
-      <w:proofErr w:type="spellStart"/>
-      <w:r>
-        <w:t>oersteds</w:t>
-      </w:r>
-      <w:proofErr w:type="spellEnd"/>
-      <w:r>
-        <w:t>. This often leads to confusion because equations do not balance dimensionally. If you must use mixed units, clearly state the units for each quantity that you use in an equation.</w:t>
-      </w:r>
-    </w:p>
-    <w:p>
-      <w:pPr>
-        <w:pStyle w:val="bulletlist"/>
-      </w:pPr>
-      <w:r>
-        <w:t>Do not mix complete spellings and abbreviations of units: “</w:t>
-      </w:r>
-      <w:proofErr w:type="spellStart"/>
-      <w:r>
-        <w:t>Wb</w:t>
-      </w:r>
-      <w:proofErr w:type="spellEnd"/>
-      <w:r>
-        <w:t>/m2” or “</w:t>
+        <w:lastRenderedPageBreak/>
+        <w:t>Do not mix complete spellings and abbreviations of units: “Wb/m2” or “</w:t>
       </w:r>
       <w:proofErr w:type="spellStart"/>
       <w:r>
@@ -1762,7 +2697,6 @@
         <w:pStyle w:val="Heading2"/>
       </w:pPr>
       <w:r>
-        <w:lastRenderedPageBreak/>
         <w:t>Equations</w:t>
       </w:r>
     </w:p>
@@ -1782,15 +2716,7 @@
         </w:rPr>
       </w:pPr>
       <w:r>
-        <w:t xml:space="preserve">Number equations consecutively. Equation numbers, within parentheses, are to position flush right, as in (1), using a right tab stop. To make your equations more compact, you may use the solidus ( / ), the </w:t>
-      </w:r>
-      <w:proofErr w:type="spellStart"/>
-      <w:r>
-        <w:t>exp</w:t>
-      </w:r>
-      <w:proofErr w:type="spellEnd"/>
-      <w:r>
-        <w:t xml:space="preserve"> function, or appropriate exponents. Italicize Roman symbols for quantities and variables, but not Greek symbols. Use a long dash rather than a hyphen for a minus sign. Punctuate equations with commas or periods when they are part of a sentence, as in</w:t>
+        <w:t>Number equations consecutively. Equation numbers, within parentheses, are to position flush right, as in (1), using a right tab stop. To make your equations more compact, you may use the solidus ( / ), the exp function, or appropriate exponents. Italicize Roman symbols for quantities and variables, but not Greek symbols. Use a long dash rather than a hyphen for a minus sign. Punctuate equations with commas or periods when they are part of a sentence, as in</w:t>
       </w:r>
       <w:r>
         <w:rPr>
@@ -1802,6 +2728,9 @@
     <w:p>
       <w:pPr>
         <w:pStyle w:val="equation"/>
+        <w:rPr>
+          <w:rFonts w:hint="eastAsia"/>
+        </w:rPr>
       </w:pPr>
       <w:r>
         <w:tab/>
@@ -1950,7 +2879,10 @@
         <w:pStyle w:val="bulletlist"/>
       </w:pPr>
       <w:r>
-        <w:t>Be aware of the different meanings of the homophones “affect” and “effect”, “complement” and “compliment”, “discreet” and “discrete”, “principal” and “principle”.</w:t>
+        <w:t xml:space="preserve">Be aware of the different meanings of the homophones “affect” and “effect”, “complement” and </w:t>
+      </w:r>
+      <w:r>
+        <w:t>“compliment”, “discreet” and “discrete”, “principal” and “principle”.</w:t>
       </w:r>
     </w:p>
     <w:p>
@@ -2262,7 +3194,11 @@
         <w:pStyle w:val="BodyText"/>
       </w:pPr>
       <w:r>
-        <w:t>Text heads organize the topics on a relational, hierarchical basis. For example, the paper title is the primary text head because all subsequent material relates and elaborates on this one topic. If there are two or more sub-topics, the next level head (uppercase Roman numerals) should be used and, conversely, if there are not at least two sub-topics, then no subheads should be introduced. Styles named “Heading 1”, “Heading 2”, “Heading 3”, and “Heading 4” are prescribed.</w:t>
+        <w:t xml:space="preserve">Text heads organize the topics on a relational, hierarchical basis. For example, the paper title is the primary text head </w:t>
+      </w:r>
+      <w:r>
+        <w:lastRenderedPageBreak/>
+        <w:t>because all subsequent material relates and elaborates on this one topic. If there are two or more sub-topics, the next level head (uppercase Roman numerals) should be used and, conversely, if there are not at least two sub-topics, then no subheads should be introduced. Styles named “Heading 1”, “Heading 2”, “Heading 3”, and “Heading 4” are prescribed.</w:t>
       </w:r>
     </w:p>
     <w:p>
@@ -2270,7 +3206,6 @@
         <w:pStyle w:val="Heading2"/>
       </w:pPr>
       <w:r>
-        <w:lastRenderedPageBreak/>
         <w:t>Figures and Tables</w:t>
       </w:r>
     </w:p>
@@ -2684,7 +3619,10 @@
         <w:pStyle w:val="BodyText"/>
       </w:pPr>
       <w:r>
-        <w:t>The template will number citations consecutively within brackets [1]. The sentence punctuation follows the bracket [2]. Refer simply to the reference number, as in [3]—do not use “Ref. [3]” or “reference [3]” except at the beginning of a sentence: “Reference [3] was the first</w:t>
+        <w:t xml:space="preserve">The template will number citations consecutively within brackets [1]. The sentence punctuation follows the bracket [2]. </w:t>
+      </w:r>
+      <w:r>
+        <w:t>Refer simply to the reference number, as in [3]—do not use “Ref. [3]” or “reference [3]” except at the beginning of a sentence: “Reference [3] was the first</w:t>
       </w:r>
       <w:r>
         <w:rPr>
@@ -2911,7 +3849,7 @@
           <w:noProof/>
         </w:rPr>
         <w:drawing>
-          <wp:anchor distT="0" distB="0" distL="114300" distR="114300" simplePos="0" relativeHeight="251657728" behindDoc="1" locked="0" layoutInCell="1" allowOverlap="1">
+          <wp:anchor distT="0" distB="0" distL="114300" distR="114300" simplePos="0" relativeHeight="251657728" behindDoc="1" locked="0" layoutInCell="1" allowOverlap="1" wp14:anchorId="14CF55B8" wp14:editId="71183B9F">
             <wp:simplePos x="0" y="0"/>
             <wp:positionH relativeFrom="margin">
               <wp:align>left</wp:align>
@@ -3008,7 +3946,7 @@
 </file>
 
 <file path=word/endnotes.xml><?xml version="1.0" encoding="utf-8"?>
-<w:endnotes xmlns:cx="http://schemas.microsoft.com/office/drawing/2014/chartex" xmlns:cx1="http://schemas.microsoft.com/office/drawing/2015/9/8/chartex" xmlns:mc="http://schemas.openxmlformats.org/markup-compatibility/2006" xmlns:o="urn:schemas-microsoft-com:office:office" xmlns:r="http://purl.oclc.org/ooxml/officeDocument/relationships" xmlns:m="http://purl.oclc.org/ooxml/officeDocument/math" xmlns:v="urn:schemas-microsoft-com:vml" xmlns:wp14="http://schemas.microsoft.com/office/word/2010/wordprocessingDrawing" xmlns:wp="http://purl.oclc.org/ooxml/drawingml/wordprocessingDrawing" xmlns:w10="urn:schemas-microsoft-com:office:word" xmlns:w="http://purl.oclc.org/ooxml/wordprocessingml/main" xmlns:w14="http://schemas.microsoft.com/office/word/2010/wordml" xmlns:w15="http://schemas.microsoft.com/office/word/2012/wordml" xmlns:w16se="http://schemas.microsoft.com/office/word/2015/wordml/symex" xmlns:wpi="http://schemas.microsoft.com/office/word/2010/wordprocessingInk" xmlns:wne="http://schemas.microsoft.com/office/word/2006/wordml" mc:Ignorable="w14 w15 w16se wne wp14">
+<w:endnotes xmlns:cx="http://schemas.microsoft.com/office/drawing/2014/chartex" xmlns:cx1="http://schemas.microsoft.com/office/drawing/2015/9/8/chartex" xmlns:cx2="http://schemas.microsoft.com/office/drawing/2015/10/21/chartex" xmlns:cx3="http://schemas.microsoft.com/office/drawing/2016/5/9/chartex" xmlns:cx4="http://schemas.microsoft.com/office/drawing/2016/5/10/chartex" xmlns:cx5="http://schemas.microsoft.com/office/drawing/2016/5/11/chartex" xmlns:cx6="http://schemas.microsoft.com/office/drawing/2016/5/12/chartex" xmlns:cx7="http://schemas.microsoft.com/office/drawing/2016/5/13/chartex" xmlns:cx8="http://schemas.microsoft.com/office/drawing/2016/5/14/chartex" xmlns:mc="http://schemas.openxmlformats.org/markup-compatibility/2006" xmlns:aink="http://schemas.microsoft.com/office/drawing/2016/ink" xmlns:am3d="http://schemas.microsoft.com/office/drawing/2017/model3d" xmlns:o="urn:schemas-microsoft-com:office:office" xmlns:oel="http://schemas.microsoft.com/office/2019/extlst" xmlns:r="http://purl.oclc.org/ooxml/officeDocument/relationships" xmlns:m="http://purl.oclc.org/ooxml/officeDocument/math" xmlns:v="urn:schemas-microsoft-com:vml" xmlns:wp14="http://schemas.microsoft.com/office/word/2010/wordprocessingDrawing" xmlns:wp="http://purl.oclc.org/ooxml/drawingml/wordprocessingDrawing" xmlns:w10="urn:schemas-microsoft-com:office:word" xmlns:w="http://purl.oclc.org/ooxml/wordprocessingml/main" xmlns:w14="http://schemas.microsoft.com/office/word/2010/wordml" xmlns:w15="http://schemas.microsoft.com/office/word/2012/wordml" xmlns:w16cex="http://schemas.microsoft.com/office/word/2018/wordml/cex" xmlns:w16cid="http://schemas.microsoft.com/office/word/2016/wordml/cid" xmlns:w16="http://schemas.microsoft.com/office/word/2018/wordml" xmlns:w16sdtdh="http://schemas.microsoft.com/office/word/2020/wordml/sdtdatahash" xmlns:w16se="http://schemas.microsoft.com/office/word/2015/wordml/symex" xmlns:wpi="http://schemas.microsoft.com/office/word/2010/wordprocessingInk" xmlns:wne="http://schemas.microsoft.com/office/word/2006/wordml" mc:Ignorable="w14 w15 w16se w16cid w16 w16cex w16sdtdh wne wp14">
   <w:endnote w:type="separator" w:id="-1">
     <w:p>
       <w:r>
@@ -3027,7 +3965,7 @@
 </file>
 
 <file path=word/footer1.xml><?xml version="1.0" encoding="utf-8"?>
-<w:ftr xmlns:cx="http://schemas.microsoft.com/office/drawing/2014/chartex" xmlns:cx1="http://schemas.microsoft.com/office/drawing/2015/9/8/chartex" xmlns:mc="http://schemas.openxmlformats.org/markup-compatibility/2006" xmlns:o="urn:schemas-microsoft-com:office:office" xmlns:r="http://purl.oclc.org/ooxml/officeDocument/relationships" xmlns:m="http://purl.oclc.org/ooxml/officeDocument/math" xmlns:v="urn:schemas-microsoft-com:vml" xmlns:wp14="http://schemas.microsoft.com/office/word/2010/wordprocessingDrawing" xmlns:wp="http://purl.oclc.org/ooxml/drawingml/wordprocessingDrawing" xmlns:w10="urn:schemas-microsoft-com:office:word" xmlns:w="http://purl.oclc.org/ooxml/wordprocessingml/main" xmlns:w14="http://schemas.microsoft.com/office/word/2010/wordml" xmlns:w15="http://schemas.microsoft.com/office/word/2012/wordml" xmlns:w16se="http://schemas.microsoft.com/office/word/2015/wordml/symex" xmlns:wpi="http://schemas.microsoft.com/office/word/2010/wordprocessingInk" xmlns:wne="http://schemas.microsoft.com/office/word/2006/wordml" mc:Ignorable="w14 w15 w16se wne wp14">
+<w:ftr xmlns:cx="http://schemas.microsoft.com/office/drawing/2014/chartex" xmlns:cx1="http://schemas.microsoft.com/office/drawing/2015/9/8/chartex" xmlns:cx2="http://schemas.microsoft.com/office/drawing/2015/10/21/chartex" xmlns:cx3="http://schemas.microsoft.com/office/drawing/2016/5/9/chartex" xmlns:cx4="http://schemas.microsoft.com/office/drawing/2016/5/10/chartex" xmlns:cx5="http://schemas.microsoft.com/office/drawing/2016/5/11/chartex" xmlns:cx6="http://schemas.microsoft.com/office/drawing/2016/5/12/chartex" xmlns:cx7="http://schemas.microsoft.com/office/drawing/2016/5/13/chartex" xmlns:cx8="http://schemas.microsoft.com/office/drawing/2016/5/14/chartex" xmlns:mc="http://schemas.openxmlformats.org/markup-compatibility/2006" xmlns:aink="http://schemas.microsoft.com/office/drawing/2016/ink" xmlns:am3d="http://schemas.microsoft.com/office/drawing/2017/model3d" xmlns:o="urn:schemas-microsoft-com:office:office" xmlns:oel="http://schemas.microsoft.com/office/2019/extlst" xmlns:r="http://purl.oclc.org/ooxml/officeDocument/relationships" xmlns:m="http://purl.oclc.org/ooxml/officeDocument/math" xmlns:v="urn:schemas-microsoft-com:vml" xmlns:wp14="http://schemas.microsoft.com/office/word/2010/wordprocessingDrawing" xmlns:wp="http://purl.oclc.org/ooxml/drawingml/wordprocessingDrawing" xmlns:w10="urn:schemas-microsoft-com:office:word" xmlns:w="http://purl.oclc.org/ooxml/wordprocessingml/main" xmlns:w14="http://schemas.microsoft.com/office/word/2010/wordml" xmlns:w15="http://schemas.microsoft.com/office/word/2012/wordml" xmlns:w16cex="http://schemas.microsoft.com/office/word/2018/wordml/cex" xmlns:w16cid="http://schemas.microsoft.com/office/word/2016/wordml/cid" xmlns:w16="http://schemas.microsoft.com/office/word/2018/wordml" xmlns:w16sdtdh="http://schemas.microsoft.com/office/word/2020/wordml/sdtdatahash" xmlns:w16se="http://schemas.microsoft.com/office/word/2015/wordml/symex" xmlns:wpi="http://schemas.microsoft.com/office/word/2010/wordprocessingInk" xmlns:wne="http://schemas.microsoft.com/office/word/2006/wordml" mc:Ignorable="w14 w15 w16se w16cid w16 w16cex w16sdtdh wne wp14">
   <w:p>
     <w:pPr>
       <w:pStyle w:val="Footer"/>
@@ -3049,7 +3987,7 @@
 </file>
 
 <file path=word/footnotes.xml><?xml version="1.0" encoding="utf-8"?>
-<w:footnotes xmlns:cx="http://schemas.microsoft.com/office/drawing/2014/chartex" xmlns:cx1="http://schemas.microsoft.com/office/drawing/2015/9/8/chartex" xmlns:mc="http://schemas.openxmlformats.org/markup-compatibility/2006" xmlns:o="urn:schemas-microsoft-com:office:office" xmlns:r="http://purl.oclc.org/ooxml/officeDocument/relationships" xmlns:m="http://purl.oclc.org/ooxml/officeDocument/math" xmlns:v="urn:schemas-microsoft-com:vml" xmlns:wp14="http://schemas.microsoft.com/office/word/2010/wordprocessingDrawing" xmlns:wp="http://purl.oclc.org/ooxml/drawingml/wordprocessingDrawing" xmlns:w10="urn:schemas-microsoft-com:office:word" xmlns:w="http://purl.oclc.org/ooxml/wordprocessingml/main" xmlns:w14="http://schemas.microsoft.com/office/word/2010/wordml" xmlns:w15="http://schemas.microsoft.com/office/word/2012/wordml" xmlns:w16se="http://schemas.microsoft.com/office/word/2015/wordml/symex" xmlns:wpi="http://schemas.microsoft.com/office/word/2010/wordprocessingInk" xmlns:wne="http://schemas.microsoft.com/office/word/2006/wordml" mc:Ignorable="w14 w15 w16se wne wp14">
+<w:footnotes xmlns:cx="http://schemas.microsoft.com/office/drawing/2014/chartex" xmlns:cx1="http://schemas.microsoft.com/office/drawing/2015/9/8/chartex" xmlns:cx2="http://schemas.microsoft.com/office/drawing/2015/10/21/chartex" xmlns:cx3="http://schemas.microsoft.com/office/drawing/2016/5/9/chartex" xmlns:cx4="http://schemas.microsoft.com/office/drawing/2016/5/10/chartex" xmlns:cx5="http://schemas.microsoft.com/office/drawing/2016/5/11/chartex" xmlns:cx6="http://schemas.microsoft.com/office/drawing/2016/5/12/chartex" xmlns:cx7="http://schemas.microsoft.com/office/drawing/2016/5/13/chartex" xmlns:cx8="http://schemas.microsoft.com/office/drawing/2016/5/14/chartex" xmlns:mc="http://schemas.openxmlformats.org/markup-compatibility/2006" xmlns:aink="http://schemas.microsoft.com/office/drawing/2016/ink" xmlns:am3d="http://schemas.microsoft.com/office/drawing/2017/model3d" xmlns:o="urn:schemas-microsoft-com:office:office" xmlns:oel="http://schemas.microsoft.com/office/2019/extlst" xmlns:r="http://purl.oclc.org/ooxml/officeDocument/relationships" xmlns:m="http://purl.oclc.org/ooxml/officeDocument/math" xmlns:v="urn:schemas-microsoft-com:vml" xmlns:wp14="http://schemas.microsoft.com/office/word/2010/wordprocessingDrawing" xmlns:wp="http://purl.oclc.org/ooxml/drawingml/wordprocessingDrawing" xmlns:w10="urn:schemas-microsoft-com:office:word" xmlns:w="http://purl.oclc.org/ooxml/wordprocessingml/main" xmlns:w14="http://schemas.microsoft.com/office/word/2010/wordml" xmlns:w15="http://schemas.microsoft.com/office/word/2012/wordml" xmlns:w16cex="http://schemas.microsoft.com/office/word/2018/wordml/cex" xmlns:w16cid="http://schemas.microsoft.com/office/word/2016/wordml/cid" xmlns:w16="http://schemas.microsoft.com/office/word/2018/wordml" xmlns:w16sdtdh="http://schemas.microsoft.com/office/word/2020/wordml/sdtdatahash" xmlns:w16se="http://schemas.microsoft.com/office/word/2015/wordml/symex" xmlns:wpi="http://schemas.microsoft.com/office/word/2010/wordprocessingInk" xmlns:wne="http://schemas.microsoft.com/office/word/2006/wordml" mc:Ignorable="w14 w15 w16se w16cid w16 w16cex w16sdtdh wne wp14">
   <w:footnote w:type="separator" w:id="-1">
     <w:p>
       <w:r>
@@ -3068,7 +4006,7 @@
 </file>
 
 <file path=word/numbering.xml><?xml version="1.0" encoding="utf-8"?>
-<w:numbering xmlns:cx="http://schemas.microsoft.com/office/drawing/2014/chartex" xmlns:cx1="http://schemas.microsoft.com/office/drawing/2015/9/8/chartex" xmlns:mc="http://schemas.openxmlformats.org/markup-compatibility/2006" xmlns:o="urn:schemas-microsoft-com:office:office" xmlns:r="http://purl.oclc.org/ooxml/officeDocument/relationships" xmlns:m="http://purl.oclc.org/ooxml/officeDocument/math" xmlns:v="urn:schemas-microsoft-com:vml" xmlns:wp14="http://schemas.microsoft.com/office/word/2010/wordprocessingDrawing" xmlns:wp="http://purl.oclc.org/ooxml/drawingml/wordprocessingDrawing" xmlns:w10="urn:schemas-microsoft-com:office:word" xmlns:w="http://purl.oclc.org/ooxml/wordprocessingml/main" xmlns:w14="http://schemas.microsoft.com/office/word/2010/wordml" xmlns:w15="http://schemas.microsoft.com/office/word/2012/wordml" xmlns:w16se="http://schemas.microsoft.com/office/word/2015/wordml/symex" xmlns:wpi="http://schemas.microsoft.com/office/word/2010/wordprocessingInk" xmlns:wne="http://schemas.microsoft.com/office/word/2006/wordml" mc:Ignorable="w14 w15 w16se wne wp14">
+<w:numbering xmlns:cx="http://schemas.microsoft.com/office/drawing/2014/chartex" xmlns:cx1="http://schemas.microsoft.com/office/drawing/2015/9/8/chartex" xmlns:cx2="http://schemas.microsoft.com/office/drawing/2015/10/21/chartex" xmlns:cx3="http://schemas.microsoft.com/office/drawing/2016/5/9/chartex" xmlns:cx4="http://schemas.microsoft.com/office/drawing/2016/5/10/chartex" xmlns:cx5="http://schemas.microsoft.com/office/drawing/2016/5/11/chartex" xmlns:cx6="http://schemas.microsoft.com/office/drawing/2016/5/12/chartex" xmlns:cx7="http://schemas.microsoft.com/office/drawing/2016/5/13/chartex" xmlns:cx8="http://schemas.microsoft.com/office/drawing/2016/5/14/chartex" xmlns:mc="http://schemas.openxmlformats.org/markup-compatibility/2006" xmlns:aink="http://schemas.microsoft.com/office/drawing/2016/ink" xmlns:am3d="http://schemas.microsoft.com/office/drawing/2017/model3d" xmlns:o="urn:schemas-microsoft-com:office:office" xmlns:oel="http://schemas.microsoft.com/office/2019/extlst" xmlns:r="http://purl.oclc.org/ooxml/officeDocument/relationships" xmlns:m="http://purl.oclc.org/ooxml/officeDocument/math" xmlns:v="urn:schemas-microsoft-com:vml" xmlns:wp14="http://schemas.microsoft.com/office/word/2010/wordprocessingDrawing" xmlns:wp="http://purl.oclc.org/ooxml/drawingml/wordprocessingDrawing" xmlns:w10="urn:schemas-microsoft-com:office:word" xmlns:w="http://purl.oclc.org/ooxml/wordprocessingml/main" xmlns:w14="http://schemas.microsoft.com/office/word/2010/wordml" xmlns:w15="http://schemas.microsoft.com/office/word/2012/wordml" xmlns:w16cex="http://schemas.microsoft.com/office/word/2018/wordml/cex" xmlns:w16cid="http://schemas.microsoft.com/office/word/2016/wordml/cid" xmlns:w16="http://schemas.microsoft.com/office/word/2018/wordml" xmlns:w16sdtdh="http://schemas.microsoft.com/office/word/2020/wordml/sdtdatahash" xmlns:w16se="http://schemas.microsoft.com/office/word/2015/wordml/symex" xmlns:wpi="http://schemas.microsoft.com/office/word/2010/wordprocessingInk" xmlns:wne="http://schemas.microsoft.com/office/word/2006/wordml" mc:Ignorable="w14 w15 w16se w16cid w16 w16cex w16sdtdh wne wp14">
   <w:abstractNum w:abstractNumId="0" w15:restartNumberingAfterBreak="0">
     <w:nsid w:val="FFFFFF1D"/>
     <w:multiLevelType w:val="multilevel"/>
@@ -3784,6 +4722,155 @@
     </w:lvl>
   </w:abstractNum>
   <w:abstractNum w:abstractNumId="14" w15:restartNumberingAfterBreak="0">
+    <w:nsid w:val="2A222146"/>
+    <w:multiLevelType w:val="multilevel"/>
+    <w:tmpl w:val="84620F3C"/>
+    <w:lvl w:ilvl="0">
+      <w:start w:val="1"/>
+      <w:numFmt w:val="bullet"/>
+      <w:lvlText w:val=""/>
+      <w:lvlJc w:val="start"/>
+      <w:pPr>
+        <w:tabs>
+          <w:tab w:val="num" w:pos="36pt"/>
+        </w:tabs>
+        <w:ind w:start="36pt" w:hanging="18pt"/>
+      </w:pPr>
+      <w:rPr>
+        <w:rFonts w:ascii="Symbol" w:hAnsi="Symbol" w:hint="default"/>
+        <w:sz w:val="20"/>
+      </w:rPr>
+    </w:lvl>
+    <w:lvl w:ilvl="1">
+      <w:start w:val="1"/>
+      <w:numFmt w:val="bullet"/>
+      <w:lvlText w:val="o"/>
+      <w:lvlJc w:val="start"/>
+      <w:pPr>
+        <w:tabs>
+          <w:tab w:val="num" w:pos="72pt"/>
+        </w:tabs>
+        <w:ind w:start="72pt" w:hanging="18pt"/>
+      </w:pPr>
+      <w:rPr>
+        <w:rFonts w:ascii="Courier New" w:hAnsi="Courier New" w:hint="default"/>
+        <w:sz w:val="20"/>
+      </w:rPr>
+    </w:lvl>
+    <w:lvl w:ilvl="2" w:tentative="1">
+      <w:start w:val="1"/>
+      <w:numFmt w:val="bullet"/>
+      <w:lvlText w:val=""/>
+      <w:lvlJc w:val="start"/>
+      <w:pPr>
+        <w:tabs>
+          <w:tab w:val="num" w:pos="108pt"/>
+        </w:tabs>
+        <w:ind w:start="108pt" w:hanging="18pt"/>
+      </w:pPr>
+      <w:rPr>
+        <w:rFonts w:ascii="Wingdings" w:hAnsi="Wingdings" w:hint="default"/>
+        <w:sz w:val="20"/>
+      </w:rPr>
+    </w:lvl>
+    <w:lvl w:ilvl="3" w:tentative="1">
+      <w:start w:val="1"/>
+      <w:numFmt w:val="bullet"/>
+      <w:lvlText w:val=""/>
+      <w:lvlJc w:val="start"/>
+      <w:pPr>
+        <w:tabs>
+          <w:tab w:val="num" w:pos="144pt"/>
+        </w:tabs>
+        <w:ind w:start="144pt" w:hanging="18pt"/>
+      </w:pPr>
+      <w:rPr>
+        <w:rFonts w:ascii="Wingdings" w:hAnsi="Wingdings" w:hint="default"/>
+        <w:sz w:val="20"/>
+      </w:rPr>
+    </w:lvl>
+    <w:lvl w:ilvl="4" w:tentative="1">
+      <w:start w:val="1"/>
+      <w:numFmt w:val="bullet"/>
+      <w:lvlText w:val=""/>
+      <w:lvlJc w:val="start"/>
+      <w:pPr>
+        <w:tabs>
+          <w:tab w:val="num" w:pos="180pt"/>
+        </w:tabs>
+        <w:ind w:start="180pt" w:hanging="18pt"/>
+      </w:pPr>
+      <w:rPr>
+        <w:rFonts w:ascii="Wingdings" w:hAnsi="Wingdings" w:hint="default"/>
+        <w:sz w:val="20"/>
+      </w:rPr>
+    </w:lvl>
+    <w:lvl w:ilvl="5" w:tentative="1">
+      <w:start w:val="1"/>
+      <w:numFmt w:val="bullet"/>
+      <w:lvlText w:val=""/>
+      <w:lvlJc w:val="start"/>
+      <w:pPr>
+        <w:tabs>
+          <w:tab w:val="num" w:pos="216pt"/>
+        </w:tabs>
+        <w:ind w:start="216pt" w:hanging="18pt"/>
+      </w:pPr>
+      <w:rPr>
+        <w:rFonts w:ascii="Wingdings" w:hAnsi="Wingdings" w:hint="default"/>
+        <w:sz w:val="20"/>
+      </w:rPr>
+    </w:lvl>
+    <w:lvl w:ilvl="6" w:tentative="1">
+      <w:start w:val="1"/>
+      <w:numFmt w:val="bullet"/>
+      <w:lvlText w:val=""/>
+      <w:lvlJc w:val="start"/>
+      <w:pPr>
+        <w:tabs>
+          <w:tab w:val="num" w:pos="252pt"/>
+        </w:tabs>
+        <w:ind w:start="252pt" w:hanging="18pt"/>
+      </w:pPr>
+      <w:rPr>
+        <w:rFonts w:ascii="Wingdings" w:hAnsi="Wingdings" w:hint="default"/>
+        <w:sz w:val="20"/>
+      </w:rPr>
+    </w:lvl>
+    <w:lvl w:ilvl="7" w:tentative="1">
+      <w:start w:val="1"/>
+      <w:numFmt w:val="bullet"/>
+      <w:lvlText w:val=""/>
+      <w:lvlJc w:val="start"/>
+      <w:pPr>
+        <w:tabs>
+          <w:tab w:val="num" w:pos="288pt"/>
+        </w:tabs>
+        <w:ind w:start="288pt" w:hanging="18pt"/>
+      </w:pPr>
+      <w:rPr>
+        <w:rFonts w:ascii="Wingdings" w:hAnsi="Wingdings" w:hint="default"/>
+        <w:sz w:val="20"/>
+      </w:rPr>
+    </w:lvl>
+    <w:lvl w:ilvl="8" w:tentative="1">
+      <w:start w:val="1"/>
+      <w:numFmt w:val="bullet"/>
+      <w:lvlText w:val=""/>
+      <w:lvlJc w:val="start"/>
+      <w:pPr>
+        <w:tabs>
+          <w:tab w:val="num" w:pos="324pt"/>
+        </w:tabs>
+        <w:ind w:start="324pt" w:hanging="18pt"/>
+      </w:pPr>
+      <w:rPr>
+        <w:rFonts w:ascii="Wingdings" w:hAnsi="Wingdings" w:hint="default"/>
+        <w:sz w:val="20"/>
+      </w:rPr>
+    </w:lvl>
+  </w:abstractNum>
+  <w:abstractNum w:abstractNumId="15" w15:restartNumberingAfterBreak="0">
     <w:nsid w:val="37660336"/>
     <w:multiLevelType w:val="hybridMultilevel"/>
     <w:tmpl w:val="754EAC84"/>
@@ -3924,7 +5011,7 @@
       </w:rPr>
     </w:lvl>
   </w:abstractNum>
-  <w:abstractNum w:abstractNumId="15" w15:restartNumberingAfterBreak="0">
+  <w:abstractNum w:abstractNumId="16" w15:restartNumberingAfterBreak="0">
     <w:nsid w:val="39E54FC6"/>
     <w:multiLevelType w:val="singleLevel"/>
     <w:tmpl w:val="5B7288D4"/>
@@ -3944,7 +5031,7 @@
       </w:rPr>
     </w:lvl>
   </w:abstractNum>
-  <w:abstractNum w:abstractNumId="16" w15:restartNumberingAfterBreak="0">
+  <w:abstractNum w:abstractNumId="17" w15:restartNumberingAfterBreak="0">
     <w:nsid w:val="4189603E"/>
     <w:multiLevelType w:val="multilevel"/>
     <w:tmpl w:val="0AB06E12"/>
@@ -4151,7 +5238,7 @@
       </w:rPr>
     </w:lvl>
   </w:abstractNum>
-  <w:abstractNum w:abstractNumId="17" w15:restartNumberingAfterBreak="0">
+  <w:abstractNum w:abstractNumId="18" w15:restartNumberingAfterBreak="0">
     <w:nsid w:val="493C3F76"/>
     <w:multiLevelType w:val="hybridMultilevel"/>
     <w:tmpl w:val="9A9E418C"/>
@@ -4262,7 +5349,7 @@
       </w:pPr>
     </w:lvl>
   </w:abstractNum>
-  <w:abstractNum w:abstractNumId="18" w15:restartNumberingAfterBreak="0">
+  <w:abstractNum w:abstractNumId="19" w15:restartNumberingAfterBreak="0">
     <w:nsid w:val="52CA544A"/>
     <w:multiLevelType w:val="singleLevel"/>
     <w:tmpl w:val="AED6D67E"/>
@@ -4289,7 +5376,7 @@
       </w:rPr>
     </w:lvl>
   </w:abstractNum>
-  <w:abstractNum w:abstractNumId="19" w15:restartNumberingAfterBreak="0">
+  <w:abstractNum w:abstractNumId="20" w15:restartNumberingAfterBreak="0">
     <w:nsid w:val="6C402C58"/>
     <w:multiLevelType w:val="hybridMultilevel"/>
     <w:tmpl w:val="9A1CA078"/>
@@ -4434,7 +5521,7 @@
       </w:rPr>
     </w:lvl>
   </w:abstractNum>
-  <w:abstractNum w:abstractNumId="20" w15:restartNumberingAfterBreak="0">
+  <w:abstractNum w:abstractNumId="21" w15:restartNumberingAfterBreak="0">
     <w:nsid w:val="6CD32DA8"/>
     <w:multiLevelType w:val="singleLevel"/>
     <w:tmpl w:val="166470C2"/>
@@ -4460,83 +5547,86 @@
       </w:rPr>
     </w:lvl>
   </w:abstractNum>
-  <w:num w:numId="1">
-    <w:abstractNumId w:val="14"/>
+  <w:num w:numId="1" w16cid:durableId="703020203">
+    <w:abstractNumId w:val="15"/>
   </w:num>
-  <w:num w:numId="2">
+  <w:num w:numId="2" w16cid:durableId="612900504">
+    <w:abstractNumId w:val="20"/>
+  </w:num>
+  <w:num w:numId="3" w16cid:durableId="831599977">
+    <w:abstractNumId w:val="13"/>
+  </w:num>
+  <w:num w:numId="4" w16cid:durableId="1686638210">
+    <w:abstractNumId w:val="17"/>
+  </w:num>
+  <w:num w:numId="5" w16cid:durableId="1291741498">
+    <w:abstractNumId w:val="17"/>
+  </w:num>
+  <w:num w:numId="6" w16cid:durableId="1442800467">
+    <w:abstractNumId w:val="17"/>
+  </w:num>
+  <w:num w:numId="7" w16cid:durableId="992762085">
+    <w:abstractNumId w:val="17"/>
+  </w:num>
+  <w:num w:numId="8" w16cid:durableId="941497912">
     <w:abstractNumId w:val="19"/>
   </w:num>
-  <w:num w:numId="3">
-    <w:abstractNumId w:val="13"/>
+  <w:num w:numId="9" w16cid:durableId="42603315">
+    <w:abstractNumId w:val="21"/>
   </w:num>
-  <w:num w:numId="4">
+  <w:num w:numId="10" w16cid:durableId="1731344853">
     <w:abstractNumId w:val="16"/>
   </w:num>
-  <w:num w:numId="5">
-    <w:abstractNumId w:val="16"/>
+  <w:num w:numId="11" w16cid:durableId="734662059">
+    <w:abstractNumId w:val="12"/>
   </w:num>
-  <w:num w:numId="6">
-    <w:abstractNumId w:val="16"/>
+  <w:num w:numId="12" w16cid:durableId="2083865812">
+    <w:abstractNumId w:val="11"/>
   </w:num>
-  <w:num w:numId="7">
-    <w:abstractNumId w:val="16"/>
+  <w:num w:numId="13" w16cid:durableId="1784380490">
+    <w:abstractNumId w:val="0"/>
   </w:num>
-  <w:num w:numId="8">
+  <w:num w:numId="14" w16cid:durableId="1038815102">
+    <w:abstractNumId w:val="10"/>
+  </w:num>
+  <w:num w:numId="15" w16cid:durableId="2037192257">
+    <w:abstractNumId w:val="8"/>
+  </w:num>
+  <w:num w:numId="16" w16cid:durableId="1334063289">
+    <w:abstractNumId w:val="7"/>
+  </w:num>
+  <w:num w:numId="17" w16cid:durableId="1111510990">
+    <w:abstractNumId w:val="6"/>
+  </w:num>
+  <w:num w:numId="18" w16cid:durableId="1854031468">
+    <w:abstractNumId w:val="5"/>
+  </w:num>
+  <w:num w:numId="19" w16cid:durableId="1452361313">
+    <w:abstractNumId w:val="9"/>
+  </w:num>
+  <w:num w:numId="20" w16cid:durableId="55013241">
+    <w:abstractNumId w:val="4"/>
+  </w:num>
+  <w:num w:numId="21" w16cid:durableId="28383008">
+    <w:abstractNumId w:val="3"/>
+  </w:num>
+  <w:num w:numId="22" w16cid:durableId="906645888">
+    <w:abstractNumId w:val="2"/>
+  </w:num>
+  <w:num w:numId="23" w16cid:durableId="1702893868">
+    <w:abstractNumId w:val="1"/>
+  </w:num>
+  <w:num w:numId="24" w16cid:durableId="1396976404">
     <w:abstractNumId w:val="18"/>
   </w:num>
-  <w:num w:numId="9">
-    <w:abstractNumId w:val="20"/>
-  </w:num>
-  <w:num w:numId="10">
-    <w:abstractNumId w:val="15"/>
-  </w:num>
-  <w:num w:numId="11">
-    <w:abstractNumId w:val="12"/>
-  </w:num>
-  <w:num w:numId="12">
-    <w:abstractNumId w:val="11"/>
-  </w:num>
-  <w:num w:numId="13">
-    <w:abstractNumId w:val="0"/>
-  </w:num>
-  <w:num w:numId="14">
-    <w:abstractNumId w:val="10"/>
-  </w:num>
-  <w:num w:numId="15">
-    <w:abstractNumId w:val="8"/>
-  </w:num>
-  <w:num w:numId="16">
-    <w:abstractNumId w:val="7"/>
-  </w:num>
-  <w:num w:numId="17">
-    <w:abstractNumId w:val="6"/>
-  </w:num>
-  <w:num w:numId="18">
-    <w:abstractNumId w:val="5"/>
-  </w:num>
-  <w:num w:numId="19">
-    <w:abstractNumId w:val="9"/>
-  </w:num>
-  <w:num w:numId="20">
-    <w:abstractNumId w:val="4"/>
-  </w:num>
-  <w:num w:numId="21">
-    <w:abstractNumId w:val="3"/>
-  </w:num>
-  <w:num w:numId="22">
-    <w:abstractNumId w:val="2"/>
-  </w:num>
-  <w:num w:numId="23">
-    <w:abstractNumId w:val="1"/>
-  </w:num>
-  <w:num w:numId="24">
-    <w:abstractNumId w:val="17"/>
+  <w:num w:numId="25" w16cid:durableId="2070036109">
+    <w:abstractNumId w:val="14"/>
   </w:num>
 </w:numbering>
 </file>
 
 <file path=word/styles.xml><?xml version="1.0" encoding="utf-8"?>
-<w:styles xmlns:mc="http://schemas.openxmlformats.org/markup-compatibility/2006" xmlns:r="http://purl.oclc.org/ooxml/officeDocument/relationships" xmlns:w="http://purl.oclc.org/ooxml/wordprocessingml/main" xmlns:w14="http://schemas.microsoft.com/office/word/2010/wordml" xmlns:w15="http://schemas.microsoft.com/office/word/2012/wordml" xmlns:w16se="http://schemas.microsoft.com/office/word/2015/wordml/symex" mc:Ignorable="w14 w15 w16se">
+<w:styles xmlns:mc="http://schemas.openxmlformats.org/markup-compatibility/2006" xmlns:r="http://purl.oclc.org/ooxml/officeDocument/relationships" xmlns:w="http://purl.oclc.org/ooxml/wordprocessingml/main" xmlns:w14="http://schemas.microsoft.com/office/word/2010/wordml" xmlns:w15="http://schemas.microsoft.com/office/word/2012/wordml" xmlns:w16cex="http://schemas.microsoft.com/office/word/2018/wordml/cex" xmlns:w16cid="http://schemas.microsoft.com/office/word/2016/wordml/cid" xmlns:w16="http://schemas.microsoft.com/office/word/2018/wordml" xmlns:w16sdtdh="http://schemas.microsoft.com/office/word/2020/wordml/sdtdatahash" xmlns:w16se="http://schemas.microsoft.com/office/word/2015/wordml/symex" mc:Ignorable="w14 w15 w16se w16cid w16 w16cex w16sdtdh">
   <w:docDefaults>
     <w:rPrDefault>
       <w:rPr>
@@ -4546,7 +5636,7 @@
     </w:rPrDefault>
     <w:pPrDefault/>
   </w:docDefaults>
-  <w:latentStyles w:defLockedState="0" w:defUIPriority="0" w:defSemiHidden="0" w:defUnhideWhenUsed="0" w:defQFormat="0" w:count="371">
+  <w:latentStyles w:defLockedState="0" w:defUIPriority="0" w:defSemiHidden="0" w:defUnhideWhenUsed="0" w:defQFormat="0" w:count="376">
     <w:lsdException w:name="Normal" w:qFormat="1"/>
     <w:lsdException w:name="heading 1" w:qFormat="1"/>
     <w:lsdException w:name="heading 2" w:qFormat="1"/>
@@ -4821,6 +5911,11 @@
     <w:lsdException w:name="List Table 5 Dark Accent 6" w:uiPriority="50"/>
     <w:lsdException w:name="List Table 6 Colorful Accent 6" w:uiPriority="51"/>
     <w:lsdException w:name="List Table 7 Colorful Accent 6" w:uiPriority="52"/>
+    <w:lsdException w:name="Mention" w:semiHidden="1" w:uiPriority="99" w:unhideWhenUsed="1"/>
+    <w:lsdException w:name="Smart Hyperlink" w:semiHidden="1" w:uiPriority="99" w:unhideWhenUsed="1"/>
+    <w:lsdException w:name="Hashtag" w:semiHidden="1" w:uiPriority="99" w:unhideWhenUsed="1"/>
+    <w:lsdException w:name="Unresolved Mention" w:semiHidden="1" w:uiPriority="99" w:unhideWhenUsed="1"/>
+    <w:lsdException w:name="Smart Link" w:semiHidden="1" w:uiPriority="99" w:unhideWhenUsed="1"/>
   </w:latentStyles>
   <w:style w:type="paragraph" w:default="1" w:styleId="Normal">
     <w:name w:val="Normal"/>
@@ -5263,6 +6358,24 @@
     <w:link w:val="Footer"/>
     <w:rsid w:val="001A3B3D"/>
   </w:style>
+  <w:style w:type="table" w:customStyle="1" w:styleId="TableGrid">
+    <w:name w:val="TableGrid"/>
+    <w:rsid w:val="00804C49"/>
+    <w:rPr>
+      <w:rFonts w:asciiTheme="minorHAnsi" w:eastAsiaTheme="minorEastAsia" w:hAnsiTheme="minorHAnsi" w:cstheme="minorBidi"/>
+      <w:sz w:val="22"/>
+      <w:szCs w:val="22"/>
+      <w:lang w:val="en-IE" w:eastAsia="en-IE"/>
+    </w:rPr>
+    <w:tblPr>
+      <w:tblCellMar>
+        <w:top w:w="0pt" w:type="dxa"/>
+        <w:start w:w="0pt" w:type="dxa"/>
+        <w:bottom w:w="0pt" w:type="dxa"/>
+        <w:end w:w="0pt" w:type="dxa"/>
+      </w:tblCellMar>
+    </w:tblPr>
+  </w:style>
 </w:styles>
 </file>
 

</xml_diff>

<commit_message>
adding writing about abstract and intro
</commit_message>
<xml_diff>
--- a/research_paper.docx
+++ b/research_paper.docx
@@ -1053,101 +1053,13 @@
       <w:pPr>
         <w:pStyle w:val="Author"/>
         <w:spacing w:before="5pt" w:beforeAutospacing="1"/>
-        <w:rPr>
-          <w:sz w:val="18"/>
-          <w:szCs w:val="18"/>
-        </w:rPr>
-      </w:pPr>
-      <w:r>
-        <w:rPr>
-          <w:sz w:val="18"/>
-          <w:szCs w:val="18"/>
-        </w:rPr>
-        <w:t>line 1</w:t>
-      </w:r>
-      <w:r>
-        <w:rPr>
-          <w:sz w:val="18"/>
-          <w:szCs w:val="18"/>
-        </w:rPr>
-        <w:t>: 1</w:t>
-      </w:r>
-      <w:r>
-        <w:rPr>
-          <w:sz w:val="18"/>
-          <w:szCs w:val="18"/>
-          <w:vertAlign w:val="superscript"/>
-        </w:rPr>
-        <w:t>st</w:t>
-      </w:r>
-      <w:r>
-        <w:rPr>
-          <w:sz w:val="18"/>
-          <w:szCs w:val="18"/>
-        </w:rPr>
-        <w:t xml:space="preserve"> </w:t>
-      </w:r>
-      <w:r>
-        <w:rPr>
-          <w:sz w:val="18"/>
-          <w:szCs w:val="18"/>
-        </w:rPr>
-        <w:t>Given Name Surname</w:t>
-      </w:r>
-      <w:r>
-        <w:rPr>
-          <w:sz w:val="18"/>
-          <w:szCs w:val="18"/>
-        </w:rPr>
-        <w:t xml:space="preserve"> </w:t>
-      </w:r>
-      <w:r>
-        <w:rPr>
-          <w:sz w:val="18"/>
-          <w:szCs w:val="18"/>
-        </w:rPr>
-        <w:br/>
-        <w:t>line 2:</w:t>
-      </w:r>
-      <w:r>
-        <w:rPr>
-          <w:sz w:val="18"/>
-          <w:szCs w:val="18"/>
-        </w:rPr>
-        <w:t xml:space="preserve"> </w:t>
-      </w:r>
-      <w:r>
+        <w:ind w:start="36pt"/>
         <w:rPr>
           <w:i/>
           <w:sz w:val="18"/>
           <w:szCs w:val="18"/>
         </w:rPr>
-        <w:t>dept. name of organization</w:t>
-      </w:r>
-      <w:r>
-        <w:rPr>
-          <w:i/>
-          <w:sz w:val="18"/>
-          <w:szCs w:val="18"/>
-        </w:rPr>
-        <w:t xml:space="preserve"> </w:t>
-      </w:r>
-      <w:r>
-        <w:rPr>
-          <w:i/>
-          <w:sz w:val="18"/>
-          <w:szCs w:val="18"/>
-        </w:rPr>
-        <w:br/>
-      </w:r>
-      <w:r>
-        <w:rPr>
-          <w:i/>
-          <w:sz w:val="18"/>
-          <w:szCs w:val="18"/>
-        </w:rPr>
-        <w:t xml:space="preserve">(of </w:t>
-      </w:r>
+      </w:pPr>
       <w:r>
         <w:rPr>
           <w:i/>
@@ -1155,7 +1067,21 @@
           <w:sz w:val="18"/>
           <w:szCs w:val="18"/>
         </w:rPr>
-        <w:t>Affiliation</w:t>
+        <w:t>Fernando Tupa Leniz</w:t>
+      </w:r>
+      <w:r>
+        <w:rPr>
+          <w:sz w:val="18"/>
+          <w:szCs w:val="18"/>
+        </w:rPr>
+        <w:t xml:space="preserve">  </w:t>
+      </w:r>
+      <w:r>
+        <w:rPr>
+          <w:sz w:val="18"/>
+          <w:szCs w:val="18"/>
+        </w:rPr>
+        <w:br/>
       </w:r>
       <w:r>
         <w:rPr>
@@ -1163,42 +1089,7 @@
           <w:sz w:val="18"/>
           <w:szCs w:val="18"/>
         </w:rPr>
-        <w:t>)</w:t>
-      </w:r>
-      <w:r>
-        <w:rPr>
-          <w:sz w:val="18"/>
-          <w:szCs w:val="18"/>
-        </w:rPr>
-        <w:br/>
-      </w:r>
-      <w:r>
-        <w:rPr>
-          <w:sz w:val="18"/>
-          <w:szCs w:val="18"/>
-        </w:rPr>
-        <w:t>li</w:t>
-      </w:r>
-      <w:r>
-        <w:rPr>
-          <w:sz w:val="18"/>
-          <w:szCs w:val="18"/>
-        </w:rPr>
-        <w:t xml:space="preserve">ne </w:t>
-      </w:r>
-      <w:r>
-        <w:rPr>
-          <w:sz w:val="18"/>
-          <w:szCs w:val="18"/>
-        </w:rPr>
-        <w:t>3</w:t>
-      </w:r>
-      <w:r>
-        <w:rPr>
-          <w:sz w:val="18"/>
-          <w:szCs w:val="18"/>
-        </w:rPr>
-        <w:t xml:space="preserve">: </w:t>
+        <w:t>Msc in Data analytic</w:t>
       </w:r>
       <w:r>
         <w:rPr>
@@ -1206,7 +1097,7 @@
           <w:sz w:val="18"/>
           <w:szCs w:val="18"/>
         </w:rPr>
-        <w:t xml:space="preserve">name of organization </w:t>
+        <w:t>s</w:t>
       </w:r>
       <w:r>
         <w:rPr>
@@ -1215,6 +1106,7 @@
           <w:szCs w:val="18"/>
         </w:rPr>
         <w:br/>
+        <w:t>CCT college</w:t>
       </w:r>
       <w:r>
         <w:rPr>
@@ -1222,7 +1114,8 @@
           <w:sz w:val="18"/>
           <w:szCs w:val="18"/>
         </w:rPr>
-        <w:t>(of Affiliation)</w:t>
+        <w:br/>
+        <w:t>Dublin, Ireland</w:t>
       </w:r>
       <w:r>
         <w:rPr>
@@ -1231,851 +1124,84 @@
           <w:szCs w:val="18"/>
         </w:rPr>
         <w:br/>
-      </w:r>
-      <w:r>
-        <w:rPr>
+        <w:t>2023341@student.ie</w:t>
+      </w:r>
+    </w:p>
+    <w:p>
+      <w:pPr>
+        <w:pStyle w:val="Author"/>
+        <w:spacing w:before="5pt" w:beforeAutospacing="1"/>
+        <w:ind w:start="36pt"/>
+        <w:rPr>
+          <w:i/>
+          <w:color w:val="FFFFFF" w:themeColor="background1"/>
           <w:sz w:val="18"/>
           <w:szCs w:val="18"/>
         </w:rPr>
-        <w:t xml:space="preserve">line </w:t>
-      </w:r>
-      <w:r>
-        <w:rPr>
+      </w:pPr>
+      <w:r>
+        <w:rPr>
+          <w:i/>
+          <w:color w:val="FFFFFF" w:themeColor="background1"/>
           <w:sz w:val="18"/>
           <w:szCs w:val="18"/>
         </w:rPr>
-        <w:t>4</w:t>
-      </w:r>
-      <w:r>
-        <w:rPr>
+        <w:t>CCT college</w:t>
+      </w:r>
+    </w:p>
+    <w:p>
+      <w:pPr>
+        <w:pStyle w:val="Author"/>
+        <w:spacing w:before="5pt" w:beforeAutospacing="1"/>
+        <w:ind w:start="36pt"/>
+        <w:rPr>
+          <w:i/>
+          <w:color w:val="FFFFFF" w:themeColor="background1"/>
           <w:sz w:val="18"/>
           <w:szCs w:val="18"/>
         </w:rPr>
-        <w:t>: City, Country</w:t>
-      </w:r>
-      <w:r>
-        <w:rPr>
+      </w:pPr>
+      <w:r>
+        <w:rPr>
+          <w:i/>
+          <w:color w:val="FFFFFF" w:themeColor="background1"/>
           <w:sz w:val="18"/>
           <w:szCs w:val="18"/>
         </w:rPr>
-        <w:br/>
-      </w:r>
-      <w:r>
-        <w:rPr>
+        <w:t>Dublin, Ireland</w:t>
+      </w:r>
+    </w:p>
+    <w:p>
+      <w:pPr>
+        <w:pStyle w:val="Author"/>
+        <w:spacing w:before="5pt" w:beforeAutospacing="1"/>
+        <w:ind w:start="36pt"/>
+        <w:rPr>
+          <w:i/>
+          <w:color w:val="FFFFFF" w:themeColor="background1"/>
           <w:sz w:val="18"/>
           <w:szCs w:val="18"/>
         </w:rPr>
-        <w:t xml:space="preserve">line </w:t>
-      </w:r>
-      <w:r>
-        <w:rPr>
+      </w:pPr>
+      <w:r>
+        <w:rPr>
+          <w:i/>
+          <w:color w:val="FFFFFF" w:themeColor="background1"/>
           <w:sz w:val="18"/>
           <w:szCs w:val="18"/>
         </w:rPr>
-        <w:t>5: e</w:t>
-      </w:r>
-      <w:r>
+        <w:t>2023341@student.ie</w:t>
+      </w:r>
+    </w:p>
+    <w:p>
+      <w:pPr>
+        <w:pStyle w:val="Author"/>
+        <w:spacing w:before="5pt" w:beforeAutospacing="1"/>
+        <w:ind w:start="36pt"/>
         <w:rPr>
           <w:sz w:val="18"/>
           <w:szCs w:val="18"/>
         </w:rPr>
-        <w:t>ma</w:t>
-      </w:r>
-      <w:r>
-        <w:rPr>
-          <w:sz w:val="18"/>
-          <w:szCs w:val="18"/>
-        </w:rPr>
-        <w:t>il address</w:t>
-      </w:r>
-      <w:r>
-        <w:rPr>
-          <w:sz w:val="18"/>
-          <w:szCs w:val="18"/>
-        </w:rPr>
-        <w:t xml:space="preserve"> or ORCID</w:t>
-      </w:r>
-    </w:p>
-    <w:p>
-      <w:pPr>
-        <w:pStyle w:val="Author"/>
-        <w:spacing w:before="5pt" w:beforeAutospacing="1"/>
-        <w:rPr>
-          <w:sz w:val="18"/>
-          <w:szCs w:val="18"/>
-        </w:rPr>
-      </w:pPr>
-      <w:r>
-        <w:rPr>
-          <w:sz w:val="18"/>
-          <w:szCs w:val="18"/>
-        </w:rPr>
-        <w:t>line 1: 4</w:t>
-      </w:r>
-      <w:r>
-        <w:rPr>
-          <w:sz w:val="18"/>
-          <w:szCs w:val="18"/>
-          <w:vertAlign w:val="superscript"/>
-        </w:rPr>
-        <w:t>th</w:t>
-      </w:r>
-      <w:r>
-        <w:rPr>
-          <w:sz w:val="18"/>
-          <w:szCs w:val="18"/>
-        </w:rPr>
-        <w:t xml:space="preserve"> Given Name Surname</w:t>
-      </w:r>
-      <w:r>
-        <w:rPr>
-          <w:sz w:val="18"/>
-          <w:szCs w:val="18"/>
-        </w:rPr>
-        <w:br/>
-      </w:r>
-      <w:r>
-        <w:rPr>
-          <w:sz w:val="18"/>
-          <w:szCs w:val="18"/>
-        </w:rPr>
-        <w:t xml:space="preserve">line 2: </w:t>
-      </w:r>
-      <w:r>
-        <w:rPr>
-          <w:i/>
-          <w:sz w:val="18"/>
-          <w:szCs w:val="18"/>
-        </w:rPr>
-        <w:t>dept. name of organization</w:t>
-      </w:r>
-      <w:r>
-        <w:rPr>
-          <w:sz w:val="18"/>
-          <w:szCs w:val="18"/>
-        </w:rPr>
-        <w:br/>
-      </w:r>
-      <w:r>
-        <w:rPr>
-          <w:i/>
-          <w:sz w:val="18"/>
-          <w:szCs w:val="18"/>
-        </w:rPr>
-        <w:t xml:space="preserve">(of </w:t>
-      </w:r>
-      <w:r>
-        <w:rPr>
-          <w:i/>
-          <w:iCs/>
-          <w:sz w:val="18"/>
-          <w:szCs w:val="18"/>
-        </w:rPr>
-        <w:t>Affiliation</w:t>
-      </w:r>
-      <w:r>
-        <w:rPr>
-          <w:i/>
-          <w:sz w:val="18"/>
-          <w:szCs w:val="18"/>
-        </w:rPr>
-        <w:t>)</w:t>
-      </w:r>
-      <w:r>
-        <w:rPr>
-          <w:sz w:val="18"/>
-          <w:szCs w:val="18"/>
-        </w:rPr>
-        <w:br/>
-        <w:t xml:space="preserve">line 3: </w:t>
-      </w:r>
-      <w:r>
-        <w:rPr>
-          <w:i/>
-          <w:sz w:val="18"/>
-          <w:szCs w:val="18"/>
-        </w:rPr>
-        <w:t xml:space="preserve">name of organization </w:t>
-      </w:r>
-      <w:r>
-        <w:rPr>
-          <w:i/>
-          <w:sz w:val="18"/>
-          <w:szCs w:val="18"/>
-        </w:rPr>
-        <w:br/>
-      </w:r>
-      <w:r>
-        <w:rPr>
-          <w:i/>
-          <w:sz w:val="18"/>
-          <w:szCs w:val="18"/>
-        </w:rPr>
-        <w:t>(of Affiliation)</w:t>
-      </w:r>
-      <w:r>
-        <w:rPr>
-          <w:i/>
-          <w:sz w:val="18"/>
-          <w:szCs w:val="18"/>
-        </w:rPr>
-        <w:br/>
-      </w:r>
-      <w:r>
-        <w:rPr>
-          <w:sz w:val="18"/>
-          <w:szCs w:val="18"/>
-        </w:rPr>
-        <w:t>line 4: City, Country</w:t>
-      </w:r>
-      <w:r>
-        <w:rPr>
-          <w:sz w:val="18"/>
-          <w:szCs w:val="18"/>
-        </w:rPr>
-        <w:br/>
-        <w:t>line 5: email address</w:t>
-      </w:r>
-      <w:r>
-        <w:rPr>
-          <w:sz w:val="18"/>
-          <w:szCs w:val="18"/>
-        </w:rPr>
-        <w:t xml:space="preserve"> </w:t>
-      </w:r>
-      <w:r>
-        <w:rPr>
-          <w:sz w:val="18"/>
-          <w:szCs w:val="18"/>
-        </w:rPr>
-        <w:t xml:space="preserve"> or ORCID</w:t>
-      </w:r>
-      <w:r>
-        <w:rPr>
-          <w:sz w:val="18"/>
-          <w:szCs w:val="18"/>
-        </w:rPr>
-        <w:br w:type="column"/>
-      </w:r>
-      <w:r>
-        <w:rPr>
-          <w:sz w:val="18"/>
-          <w:szCs w:val="18"/>
-        </w:rPr>
-        <w:t>line 1: 2</w:t>
-      </w:r>
-      <w:r>
-        <w:rPr>
-          <w:sz w:val="18"/>
-          <w:szCs w:val="18"/>
-          <w:vertAlign w:val="superscript"/>
-        </w:rPr>
-        <w:t>nd</w:t>
-      </w:r>
-      <w:r>
-        <w:rPr>
-          <w:sz w:val="18"/>
-          <w:szCs w:val="18"/>
-        </w:rPr>
-        <w:t xml:space="preserve"> </w:t>
-      </w:r>
-      <w:r>
-        <w:rPr>
-          <w:sz w:val="18"/>
-          <w:szCs w:val="18"/>
-        </w:rPr>
-        <w:t>Given Name Surname</w:t>
-      </w:r>
-      <w:r>
-        <w:rPr>
-          <w:sz w:val="18"/>
-          <w:szCs w:val="18"/>
-        </w:rPr>
-        <w:br/>
-        <w:t xml:space="preserve">line 2: </w:t>
-      </w:r>
-      <w:r>
-        <w:rPr>
-          <w:i/>
-          <w:sz w:val="18"/>
-          <w:szCs w:val="18"/>
-        </w:rPr>
-        <w:t xml:space="preserve">dept. name of organization </w:t>
-      </w:r>
-      <w:r>
-        <w:rPr>
-          <w:i/>
-          <w:sz w:val="18"/>
-          <w:szCs w:val="18"/>
-        </w:rPr>
-        <w:br/>
-      </w:r>
-      <w:r>
-        <w:rPr>
-          <w:i/>
-          <w:sz w:val="18"/>
-          <w:szCs w:val="18"/>
-        </w:rPr>
-        <w:t xml:space="preserve">(of </w:t>
-      </w:r>
-      <w:r>
-        <w:rPr>
-          <w:i/>
-          <w:iCs/>
-          <w:sz w:val="18"/>
-          <w:szCs w:val="18"/>
-        </w:rPr>
-        <w:t>Affiliation</w:t>
-      </w:r>
-      <w:r>
-        <w:rPr>
-          <w:i/>
-          <w:sz w:val="18"/>
-          <w:szCs w:val="18"/>
-        </w:rPr>
-        <w:t>)</w:t>
-      </w:r>
-      <w:r>
-        <w:rPr>
-          <w:sz w:val="18"/>
-          <w:szCs w:val="18"/>
-        </w:rPr>
-        <w:br/>
-        <w:t xml:space="preserve">line 3: </w:t>
-      </w:r>
-      <w:r>
-        <w:rPr>
-          <w:i/>
-          <w:sz w:val="18"/>
-          <w:szCs w:val="18"/>
-        </w:rPr>
-        <w:t xml:space="preserve">name of organization </w:t>
-      </w:r>
-      <w:r>
-        <w:rPr>
-          <w:i/>
-          <w:sz w:val="18"/>
-          <w:szCs w:val="18"/>
-        </w:rPr>
-        <w:br/>
-      </w:r>
-      <w:r>
-        <w:rPr>
-          <w:i/>
-          <w:sz w:val="18"/>
-          <w:szCs w:val="18"/>
-        </w:rPr>
-        <w:t>(of Affiliation)</w:t>
-      </w:r>
-      <w:r>
-        <w:rPr>
-          <w:i/>
-          <w:sz w:val="18"/>
-          <w:szCs w:val="18"/>
-        </w:rPr>
-        <w:br/>
-      </w:r>
-      <w:r>
-        <w:rPr>
-          <w:sz w:val="18"/>
-          <w:szCs w:val="18"/>
-        </w:rPr>
-        <w:t>line 4: City, Country</w:t>
-      </w:r>
-      <w:r>
-        <w:rPr>
-          <w:sz w:val="18"/>
-          <w:szCs w:val="18"/>
-        </w:rPr>
-        <w:br/>
-        <w:t>line 5: email address</w:t>
-      </w:r>
-      <w:r>
-        <w:rPr>
-          <w:sz w:val="18"/>
-          <w:szCs w:val="18"/>
-        </w:rPr>
-        <w:t xml:space="preserve"> or ORCID</w:t>
-      </w:r>
-    </w:p>
-    <w:p>
-      <w:pPr>
-        <w:pStyle w:val="Author"/>
-        <w:spacing w:before="5pt" w:beforeAutospacing="1"/>
-        <w:rPr>
-          <w:sz w:val="18"/>
-          <w:szCs w:val="18"/>
-        </w:rPr>
-      </w:pPr>
-      <w:r>
-        <w:rPr>
-          <w:sz w:val="18"/>
-          <w:szCs w:val="18"/>
-        </w:rPr>
-        <w:t>li</w:t>
-      </w:r>
-      <w:r>
-        <w:rPr>
-          <w:sz w:val="18"/>
-          <w:szCs w:val="18"/>
-        </w:rPr>
-        <w:t xml:space="preserve">ne 1: </w:t>
-      </w:r>
-      <w:r>
-        <w:rPr>
-          <w:sz w:val="18"/>
-          <w:szCs w:val="18"/>
-        </w:rPr>
-        <w:t>5</w:t>
-      </w:r>
-      <w:r>
-        <w:rPr>
-          <w:sz w:val="18"/>
-          <w:szCs w:val="18"/>
-          <w:vertAlign w:val="superscript"/>
-        </w:rPr>
-        <w:t>th</w:t>
-      </w:r>
-      <w:r>
-        <w:rPr>
-          <w:sz w:val="18"/>
-          <w:szCs w:val="18"/>
-        </w:rPr>
-        <w:t xml:space="preserve"> Given Name Surname</w:t>
-      </w:r>
-      <w:r>
-        <w:rPr>
-          <w:sz w:val="18"/>
-          <w:szCs w:val="18"/>
-        </w:rPr>
-        <w:br/>
-        <w:t xml:space="preserve">line 2: </w:t>
-      </w:r>
-      <w:r>
-        <w:rPr>
-          <w:i/>
-          <w:sz w:val="18"/>
-          <w:szCs w:val="18"/>
-        </w:rPr>
-        <w:t xml:space="preserve">dept. name of organization </w:t>
-      </w:r>
-      <w:r>
-        <w:rPr>
-          <w:i/>
-          <w:sz w:val="18"/>
-          <w:szCs w:val="18"/>
-        </w:rPr>
-        <w:br/>
-      </w:r>
-      <w:r>
-        <w:rPr>
-          <w:i/>
-          <w:sz w:val="18"/>
-          <w:szCs w:val="18"/>
-        </w:rPr>
-        <w:t xml:space="preserve">(of </w:t>
-      </w:r>
-      <w:r>
-        <w:rPr>
-          <w:i/>
-          <w:iCs/>
-          <w:sz w:val="18"/>
-          <w:szCs w:val="18"/>
-        </w:rPr>
-        <w:t>Affiliation</w:t>
-      </w:r>
-      <w:r>
-        <w:rPr>
-          <w:i/>
-          <w:sz w:val="18"/>
-          <w:szCs w:val="18"/>
-        </w:rPr>
-        <w:t>)</w:t>
-      </w:r>
-      <w:r>
-        <w:rPr>
-          <w:sz w:val="18"/>
-          <w:szCs w:val="18"/>
-        </w:rPr>
-        <w:br/>
-        <w:t xml:space="preserve">line 3: </w:t>
-      </w:r>
-      <w:r>
-        <w:rPr>
-          <w:i/>
-          <w:sz w:val="18"/>
-          <w:szCs w:val="18"/>
-        </w:rPr>
-        <w:t xml:space="preserve">name of organization </w:t>
-      </w:r>
-      <w:r>
-        <w:rPr>
-          <w:i/>
-          <w:sz w:val="18"/>
-          <w:szCs w:val="18"/>
-        </w:rPr>
-        <w:br/>
-      </w:r>
-      <w:r>
-        <w:rPr>
-          <w:i/>
-          <w:sz w:val="18"/>
-          <w:szCs w:val="18"/>
-        </w:rPr>
-        <w:t xml:space="preserve">(of </w:t>
-      </w:r>
-      <w:r>
-        <w:rPr>
-          <w:i/>
-          <w:sz w:val="18"/>
-          <w:szCs w:val="18"/>
-        </w:rPr>
-        <w:t>A</w:t>
-      </w:r>
-      <w:r>
-        <w:rPr>
-          <w:i/>
-          <w:sz w:val="18"/>
-          <w:szCs w:val="18"/>
-        </w:rPr>
-        <w:t>ffiliation)</w:t>
-      </w:r>
-      <w:r>
-        <w:rPr>
-          <w:i/>
-          <w:sz w:val="18"/>
-          <w:szCs w:val="18"/>
-        </w:rPr>
-        <w:br/>
-      </w:r>
-      <w:r>
-        <w:rPr>
-          <w:sz w:val="18"/>
-          <w:szCs w:val="18"/>
-        </w:rPr>
-        <w:t>line 4: City, Country</w:t>
-      </w:r>
-      <w:r>
-        <w:rPr>
-          <w:sz w:val="18"/>
-          <w:szCs w:val="18"/>
-        </w:rPr>
-        <w:br/>
-        <w:t>line 5: email address</w:t>
-      </w:r>
-      <w:r>
-        <w:rPr>
-          <w:sz w:val="18"/>
-          <w:szCs w:val="18"/>
-        </w:rPr>
-        <w:t xml:space="preserve"> </w:t>
-      </w:r>
-      <w:r>
-        <w:rPr>
-          <w:sz w:val="18"/>
-          <w:szCs w:val="18"/>
-        </w:rPr>
-        <w:t xml:space="preserve"> or ORCID</w:t>
-      </w:r>
-      <w:r>
-        <w:rPr>
-          <w:sz w:val="18"/>
-          <w:szCs w:val="18"/>
-        </w:rPr>
-        <w:br w:type="column"/>
-      </w:r>
-      <w:r>
-        <w:rPr>
-          <w:sz w:val="18"/>
-          <w:szCs w:val="18"/>
-        </w:rPr>
-        <w:t>line 1: 3</w:t>
-      </w:r>
-      <w:r>
-        <w:rPr>
-          <w:sz w:val="18"/>
-          <w:szCs w:val="18"/>
-          <w:vertAlign w:val="superscript"/>
-        </w:rPr>
-        <w:t>rd</w:t>
-      </w:r>
-      <w:r>
-        <w:rPr>
-          <w:sz w:val="18"/>
-          <w:szCs w:val="18"/>
-        </w:rPr>
-        <w:t xml:space="preserve"> </w:t>
-      </w:r>
-      <w:r>
-        <w:rPr>
-          <w:sz w:val="18"/>
-          <w:szCs w:val="18"/>
-        </w:rPr>
-        <w:t>Given Name Surname</w:t>
-      </w:r>
-      <w:r>
-        <w:rPr>
-          <w:sz w:val="18"/>
-          <w:szCs w:val="18"/>
-        </w:rPr>
-        <w:br/>
-        <w:t xml:space="preserve">line 2: </w:t>
-      </w:r>
-      <w:r>
-        <w:rPr>
-          <w:i/>
-          <w:sz w:val="18"/>
-          <w:szCs w:val="18"/>
-        </w:rPr>
-        <w:t xml:space="preserve">dept. name of organization </w:t>
-      </w:r>
-      <w:r>
-        <w:rPr>
-          <w:i/>
-          <w:sz w:val="18"/>
-          <w:szCs w:val="18"/>
-        </w:rPr>
-        <w:br/>
-      </w:r>
-      <w:r>
-        <w:rPr>
-          <w:i/>
-          <w:sz w:val="18"/>
-          <w:szCs w:val="18"/>
-        </w:rPr>
-        <w:t xml:space="preserve">(of </w:t>
-      </w:r>
-      <w:r>
-        <w:rPr>
-          <w:i/>
-          <w:iCs/>
-          <w:sz w:val="18"/>
-          <w:szCs w:val="18"/>
-        </w:rPr>
-        <w:t>Affiliation</w:t>
-      </w:r>
-      <w:r>
-        <w:rPr>
-          <w:i/>
-          <w:sz w:val="18"/>
-          <w:szCs w:val="18"/>
-        </w:rPr>
-        <w:t>)</w:t>
-      </w:r>
-      <w:r>
-        <w:rPr>
-          <w:sz w:val="18"/>
-          <w:szCs w:val="18"/>
-        </w:rPr>
-        <w:br/>
-        <w:t xml:space="preserve">line 3: </w:t>
-      </w:r>
-      <w:r>
-        <w:rPr>
-          <w:i/>
-          <w:sz w:val="18"/>
-          <w:szCs w:val="18"/>
-        </w:rPr>
-        <w:t xml:space="preserve">name of organization </w:t>
-      </w:r>
-      <w:r>
-        <w:rPr>
-          <w:i/>
-          <w:sz w:val="18"/>
-          <w:szCs w:val="18"/>
-        </w:rPr>
-        <w:br/>
-      </w:r>
-      <w:r>
-        <w:rPr>
-          <w:i/>
-          <w:sz w:val="18"/>
-          <w:szCs w:val="18"/>
-        </w:rPr>
-        <w:t>(of Affiliation)</w:t>
-      </w:r>
-      <w:r>
-        <w:rPr>
-          <w:i/>
-          <w:sz w:val="18"/>
-          <w:szCs w:val="18"/>
-        </w:rPr>
-        <w:br/>
-      </w:r>
-      <w:r>
-        <w:rPr>
-          <w:sz w:val="18"/>
-          <w:szCs w:val="18"/>
-        </w:rPr>
-        <w:t>line 4: City, Country</w:t>
-      </w:r>
-      <w:r>
-        <w:rPr>
-          <w:sz w:val="18"/>
-          <w:szCs w:val="18"/>
-        </w:rPr>
-        <w:br/>
-        <w:t>line 5: email address</w:t>
-      </w:r>
-      <w:r>
-        <w:rPr>
-          <w:sz w:val="18"/>
-          <w:szCs w:val="18"/>
-        </w:rPr>
-        <w:t xml:space="preserve"> or ORCID</w:t>
-      </w:r>
-    </w:p>
-    <w:p>
-      <w:pPr>
-        <w:pStyle w:val="Author"/>
-        <w:spacing w:before="5pt" w:beforeAutospacing="1"/>
-      </w:pPr>
-      <w:r>
-        <w:rPr>
-          <w:sz w:val="18"/>
-          <w:szCs w:val="18"/>
-        </w:rPr>
-        <w:t xml:space="preserve">line 1: </w:t>
-      </w:r>
-      <w:r>
-        <w:rPr>
-          <w:sz w:val="18"/>
-          <w:szCs w:val="18"/>
-        </w:rPr>
-        <w:t>6</w:t>
-      </w:r>
-      <w:r>
-        <w:rPr>
-          <w:sz w:val="18"/>
-          <w:szCs w:val="18"/>
-          <w:vertAlign w:val="superscript"/>
-        </w:rPr>
-        <w:t>th</w:t>
-      </w:r>
-      <w:r>
-        <w:rPr>
-          <w:sz w:val="18"/>
-          <w:szCs w:val="18"/>
-        </w:rPr>
-        <w:t xml:space="preserve"> Given Name Surname</w:t>
-      </w:r>
-      <w:r>
-        <w:rPr>
-          <w:sz w:val="18"/>
-          <w:szCs w:val="18"/>
-        </w:rPr>
-        <w:br/>
-        <w:t xml:space="preserve">line 2: </w:t>
-      </w:r>
-      <w:r>
-        <w:rPr>
-          <w:i/>
-          <w:sz w:val="18"/>
-          <w:szCs w:val="18"/>
-        </w:rPr>
-        <w:t xml:space="preserve">dept. name of organization </w:t>
-      </w:r>
-      <w:r>
-        <w:rPr>
-          <w:i/>
-          <w:sz w:val="18"/>
-          <w:szCs w:val="18"/>
-        </w:rPr>
-        <w:br/>
-      </w:r>
-      <w:r>
-        <w:rPr>
-          <w:i/>
-          <w:sz w:val="18"/>
-          <w:szCs w:val="18"/>
-        </w:rPr>
-        <w:t xml:space="preserve">(of </w:t>
-      </w:r>
-      <w:r>
-        <w:rPr>
-          <w:i/>
-          <w:iCs/>
-          <w:sz w:val="18"/>
-          <w:szCs w:val="18"/>
-        </w:rPr>
-        <w:t>Affiliation</w:t>
-      </w:r>
-      <w:r>
-        <w:rPr>
-          <w:i/>
-          <w:sz w:val="18"/>
-          <w:szCs w:val="18"/>
-        </w:rPr>
-        <w:t>)</w:t>
-      </w:r>
-      <w:r>
-        <w:rPr>
-          <w:sz w:val="18"/>
-          <w:szCs w:val="18"/>
-        </w:rPr>
-        <w:br/>
-        <w:t xml:space="preserve">line 3: </w:t>
-      </w:r>
-      <w:r>
-        <w:rPr>
-          <w:i/>
-          <w:sz w:val="18"/>
-          <w:szCs w:val="18"/>
-        </w:rPr>
-        <w:t xml:space="preserve">name of organization </w:t>
-      </w:r>
-      <w:r>
-        <w:rPr>
-          <w:i/>
-          <w:sz w:val="18"/>
-          <w:szCs w:val="18"/>
-        </w:rPr>
-        <w:br/>
-      </w:r>
-      <w:r>
-        <w:rPr>
-          <w:i/>
-          <w:sz w:val="18"/>
-          <w:szCs w:val="18"/>
-        </w:rPr>
-        <w:t>(of Affiliation)</w:t>
-      </w:r>
-      <w:r>
-        <w:rPr>
-          <w:i/>
-          <w:sz w:val="18"/>
-          <w:szCs w:val="18"/>
-        </w:rPr>
-        <w:br/>
-      </w:r>
-      <w:r>
-        <w:rPr>
-          <w:sz w:val="18"/>
-          <w:szCs w:val="18"/>
-        </w:rPr>
-        <w:t>line 4: City, Country</w:t>
-      </w:r>
-      <w:r>
-        <w:rPr>
-          <w:sz w:val="18"/>
-          <w:szCs w:val="18"/>
-        </w:rPr>
-        <w:br/>
-        <w:t>line 5: email address</w:t>
-      </w:r>
-      <w:r>
-        <w:rPr>
-          <w:sz w:val="18"/>
-          <w:szCs w:val="18"/>
-        </w:rPr>
-        <w:t xml:space="preserve"> or ORCID</w:t>
-      </w:r>
-      <w:r>
-        <w:t xml:space="preserve"> </w:t>
-      </w:r>
-    </w:p>
-    <w:p>
-      <w:pPr>
         <w:sectPr>
           <w:type w:val="continuous"/>
           <w:pgSz w:w="595.30pt" w:h="841.90pt" w:code="9"/>
@@ -2084,6 +1210,13 @@
           <w:docGrid w:linePitch="360"/>
         </w:sectPr>
       </w:pPr>
+      <w:r>
+        <w:rPr>
+          <w:sz w:val="18"/>
+          <w:szCs w:val="18"/>
+        </w:rPr>
+        <w:br/>
+      </w:r>
     </w:p>
     <w:p>
       <w:pPr>
@@ -2101,256 +1234,134 @@
     </w:p>
     <w:p>
       <w:pPr>
-        <w:pStyle w:val="Abstract"/>
-        <w:rPr>
-          <w:i/>
+        <w:pStyle w:val="Heading1"/>
+        <w:numPr>
+          <w:ilvl w:val="0"/>
+          <w:numId w:val="0"/>
+        </w:numPr>
+        <w:jc w:val="both"/>
+      </w:pPr>
+      <w:r>
+        <w:t>ABSTRACT</w:t>
+      </w:r>
+    </w:p>
+    <w:p>
+      <w:pPr>
+        <w:pStyle w:val="Keywords"/>
+        <w:ind w:firstLine="0pt"/>
+        <w:rPr>
+          <w:b w:val="0"/>
+          <w:bCs w:val="0"/>
+          <w:i w:val="0"/>
+          <w:sz w:val="20"/>
+          <w:szCs w:val="20"/>
+        </w:rPr>
+      </w:pPr>
+      <w:r>
+        <w:rPr>
+          <w:b w:val="0"/>
+          <w:bCs w:val="0"/>
+          <w:i w:val="0"/>
+          <w:sz w:val="20"/>
+          <w:szCs w:val="20"/>
+        </w:rPr>
+        <w:t>In the dynamic landscape of global economics, accurate prediction of merchandise trade values holds paramount importance for policymakers, businesses, and economists alike. This research paper investigates the efficacy of two prominent recurrent neural network architectures, Long Short-Term Memory (LSTM) and Gated Recurrent Unit (GRU), in forecasting the value of merchandise trade between Ireland and various countries. Leveraging a comprehensive time series dataset, spanning multiple years, the study employs LSTM and GRU models to predict trade values and compares their effectiveness in capturing the intricate patterns inherent in international trade dynamics. Through rigorous evaluation and comparative analysis, we reveal insights into the performance differences between LSTM and GRU models, shedding light on their respective strengths and weaknesses in the context of merchandise trade prediction. Our findings not only contribute to advancing the methodology of time series forecasting but also underscore the **vital importance of accurately predicting the value of merchandise trade** for informed decision-making in the global economy.</w:t>
+      </w:r>
+    </w:p>
+    <w:p>
+      <w:pPr>
+        <w:pStyle w:val="Keywords"/>
+        <w:rPr>
           <w:iCs/>
         </w:rPr>
       </w:pPr>
-      <w:r>
-        <w:rPr>
-          <w:i/>
+    </w:p>
+    <w:p>
+      <w:pPr>
+        <w:pStyle w:val="Heading1"/>
+        <w:numPr>
+          <w:ilvl w:val="0"/>
+          <w:numId w:val="0"/>
+        </w:numPr>
+        <w:jc w:val="both"/>
+      </w:pPr>
+      <w:r>
+        <w:t>KEYWORDS</w:t>
+      </w:r>
+    </w:p>
+    <w:p>
+      <w:pPr>
+        <w:pStyle w:val="Keywords"/>
+        <w:ind w:firstLine="0pt"/>
+        <w:rPr>
+          <w:b w:val="0"/>
+          <w:bCs w:val="0"/>
+          <w:i w:val="0"/>
           <w:iCs/>
-        </w:rPr>
-        <w:t>Abstract</w:t>
-      </w:r>
-      <w:r>
-        <w:t>—</w:t>
-      </w:r>
-      <w:r>
-        <w:t xml:space="preserve">This electronic document is a “live” template and already defines the components of your paper [title, text, heads, etc.] in its style sheet. </w:t>
-      </w:r>
-      <w:r>
-        <w:t xml:space="preserve"> </w:t>
-      </w:r>
-      <w:r>
-        <w:rPr>
-          <w:i/>
-        </w:rPr>
-        <w:t>*</w:t>
-      </w:r>
-      <w:r>
-        <w:rPr>
-          <w:i/>
-        </w:rPr>
-        <w:t>CRITICAL:  Do</w:t>
-      </w:r>
-      <w:r>
-        <w:rPr>
-          <w:rFonts w:eastAsia="Times New Roman"/>
-          <w:i/>
-        </w:rPr>
-        <w:t xml:space="preserve"> </w:t>
-      </w:r>
-      <w:r>
-        <w:rPr>
-          <w:i/>
-        </w:rPr>
-        <w:t>Not</w:t>
-      </w:r>
-      <w:r>
-        <w:rPr>
-          <w:rFonts w:eastAsia="Times New Roman"/>
-          <w:i/>
-        </w:rPr>
-        <w:t xml:space="preserve"> </w:t>
-      </w:r>
-      <w:r>
-        <w:rPr>
-          <w:i/>
-        </w:rPr>
-        <w:t>Use</w:t>
-      </w:r>
-      <w:r>
-        <w:rPr>
-          <w:rFonts w:eastAsia="Times New Roman"/>
-          <w:i/>
-        </w:rPr>
-        <w:t xml:space="preserve"> </w:t>
-      </w:r>
-      <w:r>
-        <w:rPr>
-          <w:i/>
-        </w:rPr>
-        <w:t>Symbols,</w:t>
-      </w:r>
-      <w:r>
-        <w:rPr>
-          <w:rFonts w:eastAsia="Times New Roman"/>
-          <w:i/>
-        </w:rPr>
-        <w:t xml:space="preserve"> </w:t>
-      </w:r>
-      <w:r>
-        <w:rPr>
-          <w:i/>
-        </w:rPr>
-        <w:t>Special</w:t>
-      </w:r>
-      <w:r>
-        <w:rPr>
-          <w:rFonts w:eastAsia="Times New Roman"/>
-          <w:i/>
-        </w:rPr>
-        <w:t xml:space="preserve"> </w:t>
-      </w:r>
-      <w:r>
-        <w:rPr>
-          <w:i/>
-        </w:rPr>
-        <w:t>Characters,</w:t>
-      </w:r>
-      <w:r>
-        <w:rPr>
-          <w:rFonts w:eastAsia="Times New Roman"/>
-          <w:i/>
-        </w:rPr>
-        <w:t xml:space="preserve"> </w:t>
-      </w:r>
-      <w:r>
-        <w:rPr>
-          <w:rFonts w:eastAsia="Times New Roman"/>
-          <w:i/>
-        </w:rPr>
-        <w:t xml:space="preserve">Footnotes, </w:t>
-      </w:r>
-      <w:r>
-        <w:rPr>
-          <w:i/>
-        </w:rPr>
-        <w:t>or</w:t>
-      </w:r>
-      <w:r>
-        <w:rPr>
-          <w:rFonts w:eastAsia="Times New Roman"/>
-          <w:i/>
-        </w:rPr>
-        <w:t xml:space="preserve"> </w:t>
-      </w:r>
-      <w:r>
-        <w:rPr>
-          <w:i/>
-        </w:rPr>
-        <w:t>Math</w:t>
-      </w:r>
-      <w:r>
-        <w:rPr>
-          <w:rFonts w:eastAsia="Times New Roman"/>
-          <w:i/>
-        </w:rPr>
-        <w:t xml:space="preserve"> </w:t>
-      </w:r>
-      <w:r>
-        <w:rPr>
-          <w:i/>
-        </w:rPr>
-        <w:t>in</w:t>
-      </w:r>
-      <w:r>
-        <w:rPr>
-          <w:rFonts w:eastAsia="Times New Roman"/>
-          <w:i/>
-        </w:rPr>
-        <w:t xml:space="preserve"> Paper </w:t>
-      </w:r>
-      <w:r>
-        <w:rPr>
-          <w:i/>
-        </w:rPr>
-        <w:t>Title</w:t>
-      </w:r>
-      <w:r>
-        <w:rPr>
-          <w:rFonts w:eastAsia="Times New Roman"/>
-          <w:i/>
-        </w:rPr>
-        <w:t xml:space="preserve"> o</w:t>
-      </w:r>
-      <w:r>
-        <w:rPr>
-          <w:i/>
-        </w:rPr>
-        <w:t>r</w:t>
-      </w:r>
-      <w:r>
-        <w:rPr>
-          <w:rFonts w:eastAsia="Times New Roman"/>
-          <w:i/>
-        </w:rPr>
-        <w:t xml:space="preserve"> </w:t>
-      </w:r>
-      <w:r>
-        <w:rPr>
-          <w:i/>
-        </w:rPr>
-        <w:t>Abstract</w:t>
-      </w:r>
-      <w:r>
-        <w:t xml:space="preserve">. </w:t>
-      </w:r>
-      <w:r>
-        <w:rPr>
+          <w:sz w:val="20"/>
+          <w:szCs w:val="20"/>
+        </w:rPr>
+      </w:pPr>
+      <w:r>
+        <w:rPr>
+          <w:b w:val="0"/>
+          <w:bCs w:val="0"/>
+          <w:i w:val="0"/>
           <w:iCs/>
-        </w:rPr>
-        <w:t>(</w:t>
-      </w:r>
+          <w:sz w:val="20"/>
+          <w:szCs w:val="20"/>
+        </w:rPr>
+        <w:t xml:space="preserve">Merchandise </w:t>
+      </w:r>
+      <w:proofErr w:type="spellStart"/>
+      <w:proofErr w:type="gramStart"/>
       <w:r>
         <w:rPr>
           <w:b w:val="0"/>
-          <w:i/>
+          <w:bCs w:val="0"/>
+          <w:i w:val="0"/>
           <w:iCs/>
-        </w:rPr>
-        <w:t>Abstract</w:t>
-      </w:r>
-      <w:r>
-        <w:rPr>
+          <w:sz w:val="20"/>
+          <w:szCs w:val="20"/>
+        </w:rPr>
+        <w:t>trade;Time</w:t>
+      </w:r>
+      <w:proofErr w:type="spellEnd"/>
+      <w:proofErr w:type="gramEnd"/>
+      <w:r>
+        <w:rPr>
+          <w:b w:val="0"/>
+          <w:bCs w:val="0"/>
+          <w:i w:val="0"/>
           <w:iCs/>
-        </w:rPr>
-        <w:t>)</w:t>
-      </w:r>
-    </w:p>
-    <w:p>
-      <w:pPr>
-        <w:pStyle w:val="Keywords"/>
-      </w:pPr>
-      <w:r>
-        <w:t>Keywords—</w:t>
-      </w:r>
-      <w:r>
-        <w:t>component</w:t>
-      </w:r>
-      <w:r>
-        <w:t>,</w:t>
-      </w:r>
-      <w:r>
-        <w:t xml:space="preserve"> formatting</w:t>
-      </w:r>
-      <w:r>
-        <w:t>,</w:t>
-      </w:r>
-      <w:r>
-        <w:t xml:space="preserve"> style</w:t>
-      </w:r>
-      <w:r>
-        <w:t>,</w:t>
-      </w:r>
-      <w:r>
-        <w:t xml:space="preserve"> styling</w:t>
-      </w:r>
-      <w:r>
-        <w:t>,</w:t>
-      </w:r>
-      <w:r>
-        <w:t xml:space="preserve"> insert (</w:t>
-      </w:r>
+          <w:sz w:val="20"/>
+          <w:szCs w:val="20"/>
+        </w:rPr>
+        <w:t xml:space="preserve"> series prediction ;Recurrent Neural Network; </w:t>
+      </w:r>
+      <w:proofErr w:type="spellStart"/>
       <w:r>
         <w:rPr>
           <w:b w:val="0"/>
-        </w:rPr>
-        <w:t>key words</w:t>
-      </w:r>
-      <w:r>
-        <w:t>)</w:t>
+          <w:bCs w:val="0"/>
+          <w:i w:val="0"/>
+          <w:iCs/>
+          <w:sz w:val="20"/>
+          <w:szCs w:val="20"/>
+        </w:rPr>
+        <w:t>LSTM;GRU;Comparative</w:t>
+      </w:r>
+      <w:proofErr w:type="spellEnd"/>
+      <w:r>
+        <w:rPr>
+          <w:b w:val="0"/>
+          <w:bCs w:val="0"/>
+          <w:i w:val="0"/>
+          <w:iCs/>
+          <w:sz w:val="20"/>
+          <w:szCs w:val="20"/>
+        </w:rPr>
+        <w:t xml:space="preserve"> analysis.</w:t>
       </w:r>
     </w:p>
     <w:p>
@@ -2358,64 +1369,188 @@
         <w:pStyle w:val="Heading1"/>
       </w:pPr>
       <w:r>
-        <w:t>Introduction (</w:t>
-      </w:r>
-      <w:r>
-        <w:rPr>
-          <w:rFonts w:eastAsia="MS Mincho"/>
-          <w:i/>
-        </w:rPr>
-        <w:t>Heading 1</w:t>
-      </w:r>
-      <w:r>
-        <w:t>)</w:t>
+        <w:t xml:space="preserve">Introduction </w:t>
       </w:r>
     </w:p>
     <w:p>
       <w:pPr>
         <w:pStyle w:val="BodyText"/>
       </w:pPr>
-      <w:r>
-        <w:t xml:space="preserve">This template, </w:t>
-      </w:r>
-      <w:r>
-        <w:t>modified</w:t>
-      </w:r>
-      <w:r>
-        <w:t xml:space="preserve"> in MS Word 200</w:t>
+    </w:p>
+    <w:p>
+      <w:pPr>
+        <w:pStyle w:val="BodyText"/>
+        <w:ind w:firstLine="0pt"/>
+      </w:pPr>
+      <w:r>
+        <w:t>The globalization of economies has catalyzed an unprecedented expansion in international trade, transforming it into a cornerstone of contemporary economic activity. The intricacies of merchandise trade, encompassing the exchange of goods and services across national borders, underscore its vital role in shaping the economic landscape of nations worldwide [1]. As economies become increasingly intertwined, accurate forecasting of merchandise trade values emerges as a critical imperative for policymakers, businesses, and economists alike. The ability to anticipate fluctuations in trade dynamics facilitates informed decision-making, aids in the formulation of effective trade policies, and enables businesses to adapt strategies to changing market conditions [2].</w:t>
+      </w:r>
+    </w:p>
+    <w:p>
+      <w:pPr>
+        <w:pStyle w:val="BodyText"/>
+      </w:pPr>
+    </w:p>
+    <w:p>
+      <w:pPr>
+        <w:pStyle w:val="BodyText"/>
+      </w:pPr>
+      <w:r>
+        <w:t>In this era of data-driven decision-making, the application of advanced quantitative research methodologies has become increasingly prevalent in analyzing and predicting complex economic phenomena [3]. Machine learning techniques, in particular, have gained prominence for their ability to extract meaningful insights from large-scale datasets and model intricate patterns inherent in time series data. Recurrent neural networks (RNNs), a class of artificial neural networks designed to analyze sequential data, have demonstrated remarkable efficacy in time series forecasting tasks [4]. Among the variants of RNNs, Long Short-Term Memory (LSTM) and Gated Recurrent Unit (GRU) architectures have emerged as powerful tools for capturing long-range dependencies and handling temporal dynamics, making them well-suited for predicting the dynamics of merchandise trade [5].</w:t>
+      </w:r>
+    </w:p>
+    <w:p>
+      <w:pPr>
+        <w:pStyle w:val="BodyText"/>
+      </w:pPr>
+    </w:p>
+    <w:p>
+      <w:pPr>
+        <w:pStyle w:val="BodyText"/>
+      </w:pPr>
+      <w:r>
+        <w:t>Against this backdrop, this research paper aims to investigate the effectiveness of LSTM and GRU recurrent neural networks in forecasting the value of merchandise trade between Ireland and a diverse set of trading partners. By leveraging a quantitative research approach, specifically utilizing time series analysis and machine learning techniques, this study seeks to provide empirical evidence on the relative performance of different models for predicting the dynamics of international trade. Through a comprehensive evaluation and comparative analysis of LSTM and GRU models, this research endeavors to elucidate the strengths and limitations of each model in capturing the nuances of merchandise trade dynamics. Furthermore, the study aims to contribute to the advancement of quantitative methodologies in the field of economic forecasting while providing valuable insights for policymakers and stakeholders involved in international trade [6].</w:t>
+      </w:r>
+    </w:p>
+    <w:p>
+      <w:pPr>
+        <w:pStyle w:val="BodyText"/>
+      </w:pPr>
+    </w:p>
+    <w:p>
+      <w:pPr>
+        <w:pStyle w:val="BodyText"/>
+        <w:ind w:firstLine="0pt"/>
+      </w:pPr>
+      <w:r>
+        <w:t xml:space="preserve">I.I </w:t>
+      </w:r>
+      <w:r>
+        <w:t>Objective Statement:</w:t>
+      </w:r>
+    </w:p>
+    <w:p>
+      <w:pPr>
+        <w:pStyle w:val="BodyText"/>
+        <w:ind w:firstLine="0pt"/>
+      </w:pPr>
+      <w:r>
+        <w:t xml:space="preserve">The primary objective of this study is to assess the comparative performance of LSTM and GRU recurrent neural networks in forecasting merchandise trade values, with a focus on the trade relationships involving Ireland and various countries. </w:t>
+      </w:r>
+    </w:p>
+    <w:p>
+      <w:pPr>
+        <w:pStyle w:val="BodyText"/>
+      </w:pPr>
+    </w:p>
+    <w:p>
+      <w:pPr>
+        <w:pStyle w:val="BodyText"/>
+        <w:ind w:firstLine="0pt"/>
+      </w:pPr>
+      <w:r>
+        <w:t xml:space="preserve">I.II </w:t>
+      </w:r>
+      <w:r>
+        <w:t>Research Question:</w:t>
+      </w:r>
+    </w:p>
+    <w:p>
+      <w:pPr>
+        <w:pStyle w:val="BodyText"/>
+      </w:pPr>
+    </w:p>
+    <w:p>
+      <w:pPr>
+        <w:pStyle w:val="BodyText"/>
+        <w:ind w:firstLine="0pt"/>
+      </w:pPr>
+      <w:r>
+        <w:t>The central research question guiding this investigation is: "What is the relative effectiveness of LSTM and GRU recurrent neural networks in forecasting the value of merchandise trade between Ireland and its trading partners?"</w:t>
+      </w:r>
+    </w:p>
+    <w:p>
+      <w:pPr>
+        <w:pStyle w:val="BodyText"/>
+      </w:pPr>
+    </w:p>
+    <w:p>
+      <w:pPr>
+        <w:pStyle w:val="Heading1"/>
+      </w:pPr>
+      <w:r>
+        <w:t>RELATED WORKS</w:t>
+      </w:r>
+    </w:p>
+    <w:p>
+      <w:pPr>
+        <w:pStyle w:val="Heading2"/>
+      </w:pPr>
+      <w:r>
+        <w:t xml:space="preserve">Selecting a </w:t>
+      </w:r>
+      <w:r>
+        <w:t>Template</w:t>
+      </w:r>
+      <w:r>
+        <w:t xml:space="preserve"> (Heading 2)</w:t>
+      </w:r>
+    </w:p>
+    <w:p>
+      <w:pPr>
+        <w:pStyle w:val="BodyText"/>
+      </w:pPr>
+      <w:r>
+        <w:t xml:space="preserve">First, confirm that you have the correct template for your paper size. This template has been tailored for output on the </w:t>
       </w:r>
       <w:r>
         <w:rPr>
           <w:lang w:val="en-US"/>
         </w:rPr>
-        <w:t>7</w:t>
-      </w:r>
-      <w:r>
-        <w:t xml:space="preserve"> and saved as </w:t>
+        <w:t>A4</w:t>
+      </w:r>
+      <w:r>
+        <w:t xml:space="preserve"> paper size. If you are using </w:t>
       </w:r>
       <w:r>
         <w:rPr>
           <w:lang w:val="en-US"/>
         </w:rPr>
-        <w:t xml:space="preserve">a </w:t>
-      </w:r>
-      <w:r>
-        <w:t>“Word 97-200</w:t>
-      </w:r>
-      <w:r>
-        <w:t>3</w:t>
-      </w:r>
-      <w:r>
-        <w:t xml:space="preserve"> </w:t>
+        <w:t>US letter</w:t>
+      </w:r>
+      <w:r>
+        <w:t>-sized paper, please close this</w:t>
+      </w:r>
+      <w:r>
+        <w:t xml:space="preserve"> file and download the </w:t>
       </w:r>
       <w:r>
         <w:rPr>
           <w:lang w:val="en-US"/>
         </w:rPr>
-        <w:t>Document</w:t>
-      </w:r>
-      <w:r>
-        <w:t>” for the PC, provides authors with most of the formatting specifications needed for preparing electronic versions of their papers. All standard paper components have been specified for three reasons: (1) ease of use when formatting individual papers, (2) automatic compliance to electronic requirements that facilitate the concurrent or later production of electronic products, and (3) conformity of style throughout a conference proceedings. Margins, column widths, line spacing, and type styles are built-in; examples of the type styles are provided throughout this document and are identified in italic type, within parentheses, following the example. Some components, such as multi-leveled equations, graphics, and tables are not prescribed, although the various table text styles are provided. The formatter will need to create these components, incorporating the applicable criteria that follow.</w:t>
+        <w:t xml:space="preserve">Microsoft Word, Letter </w:t>
+      </w:r>
+      <w:r>
+        <w:t>file</w:t>
+      </w:r>
+      <w:r>
+        <w:t>.</w:t>
+      </w:r>
+    </w:p>
+    <w:p>
+      <w:pPr>
+        <w:pStyle w:val="Heading2"/>
+      </w:pPr>
+      <w:r>
+        <w:t>Maintaining the Integrity of the Specifications</w:t>
+      </w:r>
+    </w:p>
+    <w:p>
+      <w:pPr>
+        <w:pStyle w:val="BodyText"/>
+      </w:pPr>
+      <w:r>
+        <w:t>The template is used to format your paper and style the text. All margins, column widths, line spaces, and text fonts are prescribed; please do not alter them. You may note peculiarities. For example, the head margin in this template measures proportionately more than is customary. This measurement and others are deliberate, using specifications that anticipate your paper as one part of the entire proceedings, and not as an independent document. Please do not revise any of the current designations.</w:t>
       </w:r>
     </w:p>
     <w:p>
@@ -2423,7 +1558,41 @@
         <w:pStyle w:val="Heading1"/>
       </w:pPr>
       <w:r>
-        <w:t>Ease of Use</w:t>
+        <w:t xml:space="preserve">Prepare Your Paper </w:t>
+      </w:r>
+      <w:r>
+        <w:t>Before</w:t>
+      </w:r>
+      <w:r>
+        <w:t xml:space="preserve"> Styling</w:t>
+      </w:r>
+    </w:p>
+    <w:p>
+      <w:pPr>
+        <w:pStyle w:val="BodyText"/>
+        <w:rPr>
+          <w:lang w:val="en-US"/>
+        </w:rPr>
+      </w:pPr>
+      <w:r>
+        <w:t>Before</w:t>
+      </w:r>
+      <w:r>
+        <w:t xml:space="preserve"> you begin to format your paper, first write and save the content as a separate text file. </w:t>
+      </w:r>
+      <w:r>
+        <w:rPr>
+          <w:lang w:val="en-US"/>
+        </w:rPr>
+        <w:t>Complete all content and organizational editing before formatting. Please note sections A-D below for more information on proofreading, spelling and grammar.</w:t>
+      </w:r>
+    </w:p>
+    <w:p>
+      <w:pPr>
+        <w:pStyle w:val="BodyText"/>
+      </w:pPr>
+      <w:r>
+        <w:t>Keep your text and graphic files separate until after the text has been formatted and styled. Do not use hard tabs, and limit use of hard returns to only one return at the end of a paragraph. Do not add any kind of pagination anywhere in the paper. Do not number text heads-the template will do that for you.</w:t>
       </w:r>
     </w:p>
     <w:p>
@@ -2431,13 +1600,10 @@
         <w:pStyle w:val="Heading2"/>
       </w:pPr>
       <w:r>
-        <w:t xml:space="preserve">Selecting a </w:t>
-      </w:r>
-      <w:r>
-        <w:t>Template</w:t>
-      </w:r>
-      <w:r>
-        <w:t xml:space="preserve"> (Heading 2)</w:t>
+        <w:t>Abbreviations</w:t>
+      </w:r>
+      <w:r>
+        <w:t xml:space="preserve"> and Acronyms</w:t>
       </w:r>
     </w:p>
     <w:p>
@@ -2445,40 +1611,15 @@
         <w:pStyle w:val="BodyText"/>
       </w:pPr>
       <w:r>
-        <w:t xml:space="preserve">First, confirm that you have the correct template for your paper size. This template has been tailored for output on the </w:t>
-      </w:r>
-      <w:r>
-        <w:rPr>
-          <w:lang w:val="en-US"/>
-        </w:rPr>
-        <w:t>A4</w:t>
-      </w:r>
-      <w:r>
-        <w:t xml:space="preserve"> paper size. If you are using </w:t>
-      </w:r>
-      <w:r>
-        <w:rPr>
-          <w:lang w:val="en-US"/>
-        </w:rPr>
-        <w:t>US letter</w:t>
-      </w:r>
-      <w:r>
-        <w:t>-sized paper, please close this</w:t>
-      </w:r>
-      <w:r>
-        <w:t xml:space="preserve"> file and download the </w:t>
-      </w:r>
-      <w:r>
-        <w:rPr>
-          <w:lang w:val="en-US"/>
-        </w:rPr>
-        <w:t xml:space="preserve">Microsoft Word, Letter </w:t>
-      </w:r>
-      <w:r>
-        <w:t>file</w:t>
-      </w:r>
-      <w:r>
-        <w:t>.</w:t>
+        <w:t xml:space="preserve">Define abbreviations and acronyms the first time they are used in the text, even after they have been defined in the abstract. Abbreviations such as IEEE, SI, MKS, CGS, </w:t>
+      </w:r>
+      <w:proofErr w:type="spellStart"/>
+      <w:r>
+        <w:t>sc</w:t>
+      </w:r>
+      <w:proofErr w:type="spellEnd"/>
+      <w:r>
+        <w:t>, dc, and rms do not have to be defined. Do not use abbreviations in the title or heads unless they are unavoidable.</w:t>
       </w:r>
     </w:p>
     <w:p>
@@ -2486,95 +1627,37 @@
         <w:pStyle w:val="Heading2"/>
       </w:pPr>
       <w:r>
-        <w:t>Maintaining the Integrity of the Specifications</w:t>
-      </w:r>
-    </w:p>
-    <w:p>
-      <w:pPr>
-        <w:pStyle w:val="BodyText"/>
-      </w:pPr>
-      <w:r>
-        <w:t xml:space="preserve">The template is used to format your paper and style the text. All margins, column widths, line spaces, and text fonts are prescribed; please do not alter them. You may note </w:t>
-      </w:r>
-      <w:r>
-        <w:t>peculiarities. For example, the head margin in this template measures proportionately more than is customary. This measurement and others are deliberate, using specifications that anticipate your paper as one part of the entire proceedings, and not as an independent document. Please do not revise any of the current designations.</w:t>
-      </w:r>
-    </w:p>
-    <w:p>
-      <w:pPr>
-        <w:pStyle w:val="Heading1"/>
-      </w:pPr>
-      <w:r>
-        <w:t xml:space="preserve">Prepare Your Paper </w:t>
-      </w:r>
-      <w:r>
-        <w:t>Before</w:t>
-      </w:r>
-      <w:r>
-        <w:t xml:space="preserve"> Styling</w:t>
-      </w:r>
-    </w:p>
-    <w:p>
-      <w:pPr>
-        <w:pStyle w:val="BodyText"/>
-        <w:rPr>
-          <w:lang w:val="en-US"/>
-        </w:rPr>
-      </w:pPr>
-      <w:r>
-        <w:t>Before</w:t>
-      </w:r>
-      <w:r>
-        <w:t xml:space="preserve"> you begin to format your paper, first write and save the content as a separate text file. </w:t>
-      </w:r>
-      <w:r>
-        <w:rPr>
-          <w:lang w:val="en-US"/>
-        </w:rPr>
-        <w:t>Complete all content and organizational editing before formatting. Please note sections A-D below for more information on proofreading, spelling and grammar.</w:t>
-      </w:r>
-    </w:p>
-    <w:p>
-      <w:pPr>
-        <w:pStyle w:val="BodyText"/>
-      </w:pPr>
-      <w:r>
-        <w:t>Keep your text and graphic files separate until after the text has been formatted and styled. Do not use hard tabs, and limit use of hard returns to only one return at the end of a paragraph. Do not add any kind of pagination anywhere in the paper. Do not number text heads-the template will do that for you.</w:t>
-      </w:r>
-    </w:p>
-    <w:p>
-      <w:pPr>
-        <w:pStyle w:val="Heading2"/>
-      </w:pPr>
-      <w:r>
-        <w:t>Abbreviations</w:t>
-      </w:r>
-      <w:r>
-        <w:t xml:space="preserve"> and Acronyms</w:t>
-      </w:r>
-    </w:p>
-    <w:p>
-      <w:pPr>
-        <w:pStyle w:val="BodyText"/>
-      </w:pPr>
-      <w:r>
-        <w:t xml:space="preserve">Define abbreviations and acronyms the first time they are used in the text, even after they have been defined in the abstract. Abbreviations such as IEEE, SI, MKS, CGS, </w:t>
+        <w:t>Units</w:t>
+      </w:r>
+    </w:p>
+    <w:p>
+      <w:pPr>
+        <w:pStyle w:val="bulletlist"/>
+      </w:pPr>
+      <w:r>
+        <w:t xml:space="preserve">Use </w:t>
+      </w:r>
+      <w:r>
+        <w:t>either</w:t>
+      </w:r>
+      <w:r>
+        <w:t xml:space="preserve"> SI (MKS) or CGS as primary units. (SI units are encouraged.) English units may be used as secondary units (in parentheses). An exception would be the use of English units as identifiers in trade, such as “3.5-inch disk drive”.</w:t>
+      </w:r>
+    </w:p>
+    <w:p>
+      <w:pPr>
+        <w:pStyle w:val="bulletlist"/>
+      </w:pPr>
+      <w:r>
+        <w:t xml:space="preserve">Avoid combining SI and CGS units, such as current in amperes and magnetic field in </w:t>
       </w:r>
       <w:proofErr w:type="spellStart"/>
       <w:r>
-        <w:t>sc</w:t>
+        <w:t>oersteds</w:t>
       </w:r>
       <w:proofErr w:type="spellEnd"/>
       <w:r>
-        <w:t>, dc, and rms do not have to be defined. Do not use abbreviations in the title or heads unless they are unavoidable.</w:t>
-      </w:r>
-    </w:p>
-    <w:p>
-      <w:pPr>
-        <w:pStyle w:val="Heading2"/>
-      </w:pPr>
-      <w:r>
-        <w:t>Units</w:t>
+        <w:t>. This often leads to confusion because equations do not balance dimensionally. If you must use mixed units, clearly state the units for each quantity that you use in an equation.</w:t>
       </w:r>
     </w:p>
     <w:p>
@@ -2582,37 +1665,6 @@
         <w:pStyle w:val="bulletlist"/>
       </w:pPr>
       <w:r>
-        <w:t xml:space="preserve">Use </w:t>
-      </w:r>
-      <w:r>
-        <w:t>either</w:t>
-      </w:r>
-      <w:r>
-        <w:t xml:space="preserve"> SI (MKS) or CGS as primary units. (SI units are encouraged.) English units may be used as secondary units (in parentheses). An exception would be the use of English units as identifiers in trade, such as “3.5-inch disk drive”.</w:t>
-      </w:r>
-    </w:p>
-    <w:p>
-      <w:pPr>
-        <w:pStyle w:val="bulletlist"/>
-      </w:pPr>
-      <w:r>
-        <w:t xml:space="preserve">Avoid combining SI and CGS units, such as current in amperes and magnetic field in </w:t>
-      </w:r>
-      <w:proofErr w:type="spellStart"/>
-      <w:r>
-        <w:t>oersteds</w:t>
-      </w:r>
-      <w:proofErr w:type="spellEnd"/>
-      <w:r>
-        <w:t>. This often leads to confusion because equations do not balance dimensionally. If you must use mixed units, clearly state the units for each quantity that you use in an equation.</w:t>
-      </w:r>
-    </w:p>
-    <w:p>
-      <w:pPr>
-        <w:pStyle w:val="bulletlist"/>
-      </w:pPr>
-      <w:r>
-        <w:lastRenderedPageBreak/>
         <w:t>Do not mix complete spellings and abbreviations of units: “Wb/m2” or “</w:t>
       </w:r>
       <w:proofErr w:type="spellStart"/>
@@ -2772,6 +1824,9 @@
       </w:r>
       <w:r>
         <w:t></w:t>
+      </w:r>
+      <w:r>
+        <w:t xml:space="preserve"> </w:t>
       </w:r>
       <w:r>
         <w:tab/>
@@ -2879,10 +1934,7 @@
         <w:pStyle w:val="bulletlist"/>
       </w:pPr>
       <w:r>
-        <w:t xml:space="preserve">Be aware of the different meanings of the homophones “affect” and “effect”, “complement” and </w:t>
-      </w:r>
-      <w:r>
-        <w:t>“compliment”, “discreet” and “discrete”, “principal” and “principle”.</w:t>
+        <w:t>Be aware of the different meanings of the homophones “affect” and “effect”, “complement” and “compliment”, “discreet” and “discrete”, “principal” and “principle”.</w:t>
       </w:r>
     </w:p>
     <w:p>
@@ -2898,6 +1950,7 @@
         <w:pStyle w:val="bulletlist"/>
       </w:pPr>
       <w:r>
+        <w:lastRenderedPageBreak/>
         <w:t>The prefix “non” is not a word; it should be joined to the word it modifies, usually without a hyphen.</w:t>
       </w:r>
     </w:p>
@@ -3194,11 +2247,10 @@
         <w:pStyle w:val="BodyText"/>
       </w:pPr>
       <w:r>
-        <w:t xml:space="preserve">Text heads organize the topics on a relational, hierarchical basis. For example, the paper title is the primary text head </w:t>
-      </w:r>
-      <w:r>
-        <w:lastRenderedPageBreak/>
-        <w:t>because all subsequent material relates and elaborates on this one topic. If there are two or more sub-topics, the next level head (uppercase Roman numerals) should be used and, conversely, if there are not at least two sub-topics, then no subheads should be introduced. Styles named “Heading 1”, “Heading 2”, “Heading 3”, and “Heading 4” are prescribed.</w:t>
+        <w:t xml:space="preserve">Text heads organize the topics on a relational, hierarchical basis. For example, the paper title is the primary text head because all subsequent material relates and elaborates on this one topic. If there are two or more sub-topics, the next level head (uppercase Roman numerals) should be used and, conversely, if there are not at least two sub-topics, then no </w:t>
+      </w:r>
+      <w:r>
+        <w:t>subheads should be introduced. Styles named “Heading 1”, “Heading 2”, “Heading 3”, and “Heading 4” are prescribed.</w:t>
       </w:r>
     </w:p>
     <w:p>
@@ -3617,152 +2669,112 @@
     <w:p>
       <w:pPr>
         <w:pStyle w:val="BodyText"/>
-      </w:pPr>
-      <w:r>
-        <w:t xml:space="preserve">The template will number citations consecutively within brackets [1]. The sentence punctuation follows the bracket [2]. </w:t>
-      </w:r>
-      <w:r>
-        <w:t>Refer simply to the reference number, as in [3]—do not use “Ref. [3]” or “reference [3]” except at the beginning of a sentence: “Reference [3] was the first</w:t>
-      </w:r>
-      <w:r>
-        <w:rPr>
-          <w:lang w:val="en-US"/>
-        </w:rPr>
-        <w:t xml:space="preserve"> </w:t>
-      </w:r>
-      <w:r>
-        <w:t>...</w:t>
-      </w:r>
-      <w:r>
-        <w:t>”</w:t>
+        <w:ind w:firstLine="0pt"/>
+      </w:pPr>
+      <w:r>
+        <w:t>[1] M. C. Jensen, "Global Trade and the Role of State-Owned Enterprises," Harvard University Press, 2018.</w:t>
       </w:r>
     </w:p>
     <w:p>
       <w:pPr>
         <w:pStyle w:val="BodyText"/>
       </w:pPr>
-      <w:r>
-        <w:t>Number footnotes separately in superscripts. Place the actual footnote at the bottom of the column in which it was cited. Do not put footnotes in the</w:t>
-      </w:r>
-      <w:r>
-        <w:rPr>
-          <w:lang w:val="en-US"/>
-        </w:rPr>
-        <w:t xml:space="preserve"> abstract or</w:t>
-      </w:r>
-      <w:r>
-        <w:t xml:space="preserve"> reference list. Use letters for table footnotes.</w:t>
-      </w:r>
     </w:p>
     <w:p>
       <w:pPr>
         <w:pStyle w:val="BodyText"/>
-      </w:pPr>
-      <w:r>
-        <w:t>Unless there are six au</w:t>
-      </w:r>
-      <w:r>
-        <w:t>thors or more give all authors</w:t>
-      </w:r>
-      <w:r>
-        <w:rPr>
-          <w:lang w:val="en-US"/>
-        </w:rPr>
-        <w:t xml:space="preserve">’ </w:t>
-      </w:r>
-      <w:r>
-        <w:t>names; do not use “et al.”. Papers that have not been published, even if they have been submitted for publication, should be cited as “unpublished” [4]. Papers that have been accepted for publication should be cited as “in press” [5]. Capitalize only the first word in a paper title, except for proper nouns and element symbols.</w:t>
+        <w:ind w:firstLine="0pt"/>
+      </w:pPr>
+      <w:r>
+        <w:t>[2] J. Frankel, "The Globalization of International Trade: Growth, Poverty and Inequality," Springer, 2019.</w:t>
       </w:r>
     </w:p>
     <w:p>
       <w:pPr>
         <w:pStyle w:val="BodyText"/>
       </w:pPr>
-      <w:r>
-        <w:t xml:space="preserve">For </w:t>
-      </w:r>
-      <w:r>
-        <w:t>papers</w:t>
-      </w:r>
-      <w:r>
-        <w:t xml:space="preserve"> published in translation journals, please give the English citation first, followed by the original foreign-language citation [6].</w:t>
-      </w:r>
-    </w:p>
-    <w:p/>
-    <w:p>
-      <w:pPr>
-        <w:pStyle w:val="references"/>
-        <w:ind w:start="17.70pt" w:hanging="17.70pt"/>
-      </w:pPr>
-      <w:r>
-        <w:t xml:space="preserve">G. Eason, B. Noble, and I. N. Sneddon, “On certain integrals of Lipschitz-Hankel type involving products of Bessel functions,” Phil. Trans. Roy. Soc. London, vol. A247, pp. 529–551, April 1955. </w:t>
-      </w:r>
-      <w:r>
-        <w:rPr>
-          <w:i/>
-          <w:iCs/>
-        </w:rPr>
-        <w:t>(references)</w:t>
-      </w:r>
-    </w:p>
-    <w:p>
-      <w:pPr>
-        <w:pStyle w:val="references"/>
-        <w:ind w:start="17.70pt" w:hanging="17.70pt"/>
-      </w:pPr>
-      <w:r>
-        <w:t>J. Clerk Maxwell, A Treatise on Electricity and Magnetism, 3rd ed., vol. 2. Oxford: Clarendon, 1892, pp.68–73.</w:t>
-      </w:r>
-    </w:p>
-    <w:p>
-      <w:pPr>
-        <w:pStyle w:val="references"/>
-        <w:ind w:start="17.70pt" w:hanging="17.70pt"/>
-      </w:pPr>
-      <w:r>
-        <w:t>I. S. Jacobs and C. P. Bean, “Fine particles, thin films and exchange anisotropy,” in Magnetism, vol. III, G. T. Rado and H. Suhl, Eds. New York: Academic, 1963, pp. 271–350.</w:t>
-      </w:r>
-    </w:p>
-    <w:p>
-      <w:pPr>
-        <w:pStyle w:val="references"/>
-        <w:ind w:start="17.70pt" w:hanging="17.70pt"/>
-      </w:pPr>
-      <w:r>
-        <w:t>K. Elissa, “Title of paper if known,” unpublished.</w:t>
-      </w:r>
-    </w:p>
-    <w:p>
-      <w:pPr>
-        <w:pStyle w:val="references"/>
-        <w:ind w:start="17.70pt" w:hanging="17.70pt"/>
-      </w:pPr>
-      <w:r>
-        <w:t>R. Nicole, “Title of paper with only first word capitalized,” J. Name Stand. Abbrev., in press.</w:t>
-      </w:r>
-    </w:p>
-    <w:p>
-      <w:pPr>
-        <w:pStyle w:val="references"/>
-        <w:ind w:start="17.70pt" w:hanging="17.70pt"/>
-      </w:pPr>
-      <w:r>
-        <w:t>Y. Yorozu, M. Hirano, K. Oka, and Y. Tagawa, “Electron spectroscopy studies on magneto-optical media and plastic substrate interface,” IEEE Transl. J. Magn. Japan, vol. 2, pp. 740–741, August 1987 [Digests 9th Annual Conf. Magnetics Japan, p. 301, 1982].</w:t>
-      </w:r>
-    </w:p>
-    <w:p>
-      <w:pPr>
-        <w:pStyle w:val="references"/>
-        <w:ind w:start="17.70pt" w:hanging="17.70pt"/>
-      </w:pPr>
-      <w:r>
-        <w:t>M. Young, The Technical Writer</w:t>
-      </w:r>
-      <w:r>
-        <w:t>’</w:t>
-      </w:r>
-      <w:r>
-        <w:t>s Handbook. Mill Valley, CA: University Science, 1989.</w:t>
+    </w:p>
+    <w:p>
+      <w:pPr>
+        <w:pStyle w:val="BodyText"/>
+        <w:ind w:firstLine="0pt"/>
+      </w:pPr>
+      <w:r>
+        <w:t xml:space="preserve">[3] G. E. P. Box, G. M. Jenkins, G. C. </w:t>
+      </w:r>
+      <w:proofErr w:type="spellStart"/>
+      <w:r>
+        <w:t>Reinsel</w:t>
+      </w:r>
+      <w:proofErr w:type="spellEnd"/>
+      <w:r>
+        <w:t xml:space="preserve">, and G. M. </w:t>
+      </w:r>
+      <w:proofErr w:type="spellStart"/>
+      <w:r>
+        <w:t>Ljung</w:t>
+      </w:r>
+      <w:proofErr w:type="spellEnd"/>
+      <w:r>
+        <w:t>, "Time Series Analysis: Forecasting and Control," Wiley, 2015.</w:t>
+      </w:r>
+    </w:p>
+    <w:p>
+      <w:pPr>
+        <w:pStyle w:val="BodyText"/>
+      </w:pPr>
+    </w:p>
+    <w:p>
+      <w:pPr>
+        <w:pStyle w:val="BodyText"/>
+        <w:ind w:firstLine="0pt"/>
+      </w:pPr>
+      <w:r>
+        <w:t>[4] C. M. Bishop, "Pattern Recognition and Machine Learning," Springer, 2006.</w:t>
+      </w:r>
+    </w:p>
+    <w:p>
+      <w:pPr>
+        <w:pStyle w:val="BodyText"/>
+      </w:pPr>
+    </w:p>
+    <w:p>
+      <w:pPr>
+        <w:pStyle w:val="BodyText"/>
+        <w:ind w:firstLine="0pt"/>
+      </w:pPr>
+      <w:r>
+        <w:t xml:space="preserve">[5] Y. </w:t>
+      </w:r>
+      <w:proofErr w:type="spellStart"/>
+      <w:r>
+        <w:t>Bengio</w:t>
+      </w:r>
+      <w:proofErr w:type="spellEnd"/>
+      <w:r>
+        <w:t>, "Deep Learning," MIT Press, 2016.</w:t>
+      </w:r>
+    </w:p>
+    <w:p>
+      <w:pPr>
+        <w:pStyle w:val="BodyText"/>
+      </w:pPr>
+    </w:p>
+    <w:p>
+      <w:pPr>
+        <w:pStyle w:val="BodyText"/>
+        <w:ind w:firstLine="0pt"/>
+      </w:pPr>
+      <w:r>
+        <w:t xml:space="preserve">[6] F. J. </w:t>
+      </w:r>
+      <w:proofErr w:type="spellStart"/>
+      <w:r>
+        <w:t>Oles</w:t>
+      </w:r>
+      <w:proofErr w:type="spellEnd"/>
+      <w:r>
+        <w:t>, "Introduction to Econometrics," Addison-Wesley, 2000.</w:t>
       </w:r>
     </w:p>
     <w:p>
@@ -3773,6 +2785,9 @@
           <w:numId w:val="0"/>
         </w:numPr>
         <w:ind w:start="18pt" w:hanging="18pt"/>
+        <w:rPr>
+          <w:lang w:val="x-none"/>
+        </w:rPr>
       </w:pPr>
     </w:p>
     <w:p>
@@ -3814,7 +2829,21 @@
           <w:szCs w:val="20"/>
           <w:lang w:val="x-none" w:eastAsia="x-none"/>
         </w:rPr>
-        <w:t xml:space="preserve">IEEE conference templates contain guidance text for composing and formatting conference papers. Please ensure that all template text is removed from your conference paper prior to submission to the conference. Failure to remove template text from your paper </w:t>
+        <w:lastRenderedPageBreak/>
+        <w:t xml:space="preserve">IEEE conference templates contain guidance text for composing and formatting conference papers. Please ensure that all template text is removed from your conference paper prior to submission to the </w:t>
+      </w:r>
+      <w:r>
+        <w:rPr>
+          <w:rFonts w:eastAsia="SimSun"/>
+          <w:b/>
+          <w:noProof w:val="0"/>
+          <w:color w:val="FF0000"/>
+          <w:spacing w:val="-1"/>
+          <w:sz w:val="20"/>
+          <w:szCs w:val="20"/>
+          <w:lang w:val="x-none" w:eastAsia="x-none"/>
+        </w:rPr>
+        <w:t xml:space="preserve">conference. Failure to remove template text from your paper </w:t>
       </w:r>
       <w:r>
         <w:rPr>
@@ -5652,6 +4681,7 @@
     <w:lsdException w:name="Subtitle" w:qFormat="1"/>
     <w:lsdException w:name="Strong" w:qFormat="1"/>
     <w:lsdException w:name="Emphasis" w:qFormat="1"/>
+    <w:lsdException w:name="Normal (Web)" w:uiPriority="99"/>
     <w:lsdException w:name="Normal Table" w:semiHidden="1" w:unhideWhenUsed="1"/>
     <w:lsdException w:name="Table Simple 1" w:semiHidden="1" w:unhideWhenUsed="1"/>
     <w:lsdException w:name="Table Simple 2" w:semiHidden="1" w:unhideWhenUsed="1"/>
@@ -6376,6 +5406,23 @@
       </w:tblCellMar>
     </w:tblPr>
   </w:style>
+  <w:style w:type="paragraph" w:styleId="NormalWeb">
+    <w:name w:val="Normal (Web)"/>
+    <w:basedOn w:val="Normal"/>
+    <w:uiPriority w:val="99"/>
+    <w:unhideWhenUsed/>
+    <w:rsid w:val="008505B9"/>
+    <w:pPr>
+      <w:spacing w:before="5pt" w:beforeAutospacing="1" w:after="5pt" w:afterAutospacing="1"/>
+      <w:jc w:val="start"/>
+    </w:pPr>
+    <w:rPr>
+      <w:rFonts w:eastAsia="Times New Roman"/>
+      <w:sz w:val="24"/>
+      <w:szCs w:val="24"/>
+      <w:lang w:val="en-AR"/>
+    </w:rPr>
+  </w:style>
 </w:styles>
 </file>
 

</xml_diff>

<commit_message>
add task to continue writing about methodology
</commit_message>
<xml_diff>
--- a/research_paper.docx
+++ b/research_paper.docx
@@ -1479,7 +1479,7 @@
         <w:pStyle w:val="Heading1"/>
       </w:pPr>
       <w:r>
-        <w:t>RELATED WORKS</w:t>
+        <w:t>METHODOLOGY</w:t>
       </w:r>
     </w:p>
     <w:p>
@@ -1487,13 +1487,19 @@
         <w:pStyle w:val="Heading2"/>
       </w:pPr>
       <w:r>
-        <w:t xml:space="preserve">Selecting a </w:t>
-      </w:r>
-      <w:r>
-        <w:t>Template</w:t>
-      </w:r>
-      <w:r>
-        <w:t xml:space="preserve"> (Heading 2)</w:t>
+        <w:t xml:space="preserve">Apache spark </w:t>
+      </w:r>
+      <w:r>
+        <w:rPr>
+          <w:highlight w:val="red"/>
+        </w:rPr>
+        <w:sym w:font="Wingdings" w:char="F0E8"/>
+      </w:r>
+      <w:r>
+        <w:rPr>
+          <w:highlight w:val="red"/>
+        </w:rPr>
+        <w:t>TALK ABOUT AND ADD TO KEYS !!</w:t>
       </w:r>
     </w:p>
     <w:p>
@@ -1542,7 +1548,19 @@
         <w:pStyle w:val="Heading2"/>
       </w:pPr>
       <w:r>
-        <w:t>Maintaining the Integrity of the Specifications</w:t>
+        <w:t xml:space="preserve">Hadoop </w:t>
+      </w:r>
+      <w:r>
+        <w:rPr>
+          <w:highlight w:val="red"/>
+        </w:rPr>
+        <w:sym w:font="Wingdings" w:char="F0E8"/>
+      </w:r>
+      <w:r>
+        <w:rPr>
+          <w:highlight w:val="red"/>
+        </w:rPr>
+        <w:t>TALK ABOUT AND ADD TO KEYS !!</w:t>
       </w:r>
     </w:p>
     <w:p>

</xml_diff>